<commit_message>
Resubmission using actual headland configuration
Resubmission using actual headland configuration and simple bias correction.
</commit_message>
<xml_diff>
--- a/submissions/ShorelineS/ShorelineS model description.docx
+++ b/submissions/ShorelineS/ShorelineS model description.docx
@@ -239,10 +239,10 @@
             <v:path o:extrusionok="f" gradientshapeok="t" o:connecttype="rect"/>
             <o:lock v:ext="edit" aspectratio="t"/>
           </v:shapetype>
-          <v:shape id="_x0000_i1058" type="#_x0000_t75" style="width:165.65pt;height:36.2pt" o:ole="">
+          <v:shape id="_x0000_i1025" type="#_x0000_t75" style="width:165.5pt;height:36pt" o:ole="">
             <v:imagedata r:id="rId8" o:title=""/>
           </v:shape>
-          <o:OLEObject Type="Embed" ProgID="Equation.DSMT4" ShapeID="_x0000_i1058" DrawAspect="Content" ObjectID="_1790072781" r:id="rId9"/>
+          <o:OLEObject Type="Embed" ProgID="Equation.DSMT4" ShapeID="_x0000_i1025" DrawAspect="Content" ObjectID="_1793276185" r:id="rId9"/>
         </w:object>
       </w:r>
       <w:r>
@@ -840,6 +840,18 @@
           <w:lang w:eastAsia="en-GB"/>
         </w:rPr>
         <w:t>Model implementation</w:t>
+      </w:r>
+      <w:r>
+        <w:rPr>
+          <w:rFonts w:ascii="Segoe UI" w:eastAsia="Times New Roman" w:hAnsi="Segoe UI" w:cs="Segoe UI"/>
+          <w:b/>
+          <w:bCs/>
+          <w:color w:val="1F2328"/>
+          <w:sz w:val="30"/>
+          <w:szCs w:val="30"/>
+          <w:lang w:eastAsia="en-GB"/>
+        </w:rPr>
+        <w:t xml:space="preserve"> (step 1)</w:t>
       </w:r>
     </w:p>
     <w:p>
@@ -1381,6 +1393,7 @@
       <w:r>
         <w:rPr>
           <w:rFonts w:ascii="Segoe UI" w:eastAsia="Times New Roman" w:hAnsi="Segoe UI" w:cs="Segoe UI"/>
+          <w:noProof/>
           <w:color w:val="1F2328"/>
           <w:sz w:val="24"/>
           <w:szCs w:val="24"/>
@@ -1628,11 +1641,1996 @@
         <w:lastRenderedPageBreak/>
         <w:t>relevant initial coastline for both cases.</w:t>
       </w:r>
+      <w:r>
+        <w:br/>
+      </w:r>
+    </w:p>
+    <w:p>
+      <w:pPr>
+        <w:shd w:val="clear" w:color="auto" w:fill="FFFFFF"/>
+        <w:spacing w:before="100" w:beforeAutospacing="1" w:after="100" w:afterAutospacing="1" w:line="240" w:lineRule="auto"/>
+        <w:outlineLvl w:val="2"/>
+        <w:rPr>
+          <w:rFonts w:ascii="Segoe UI" w:eastAsia="Times New Roman" w:hAnsi="Segoe UI" w:cs="Segoe UI"/>
+          <w:b/>
+          <w:bCs/>
+          <w:color w:val="1F2328"/>
+          <w:sz w:val="30"/>
+          <w:szCs w:val="30"/>
+          <w:lang w:eastAsia="en-GB"/>
+        </w:rPr>
+      </w:pPr>
+      <w:r>
+        <w:rPr>
+          <w:rFonts w:ascii="Segoe UI" w:eastAsia="Times New Roman" w:hAnsi="Segoe UI" w:cs="Segoe UI"/>
+          <w:b/>
+          <w:bCs/>
+          <w:color w:val="1F2328"/>
+          <w:sz w:val="30"/>
+          <w:szCs w:val="30"/>
+          <w:lang w:eastAsia="en-GB"/>
+        </w:rPr>
+        <w:t>Model implementation</w:t>
+      </w:r>
+      <w:r>
+        <w:rPr>
+          <w:rFonts w:ascii="Segoe UI" w:eastAsia="Times New Roman" w:hAnsi="Segoe UI" w:cs="Segoe UI"/>
+          <w:b/>
+          <w:bCs/>
+          <w:color w:val="1F2328"/>
+          <w:sz w:val="30"/>
+          <w:szCs w:val="30"/>
+          <w:lang w:eastAsia="en-GB"/>
+        </w:rPr>
+        <w:t xml:space="preserve"> (step </w:t>
+      </w:r>
+      <w:r>
+        <w:rPr>
+          <w:rFonts w:ascii="Segoe UI" w:eastAsia="Times New Roman" w:hAnsi="Segoe UI" w:cs="Segoe UI"/>
+          <w:b/>
+          <w:bCs/>
+          <w:color w:val="1F2328"/>
+          <w:sz w:val="30"/>
+          <w:szCs w:val="30"/>
+          <w:lang w:eastAsia="en-GB"/>
+        </w:rPr>
+        <w:t>2</w:t>
+      </w:r>
+      <w:r>
+        <w:rPr>
+          <w:rFonts w:ascii="Segoe UI" w:eastAsia="Times New Roman" w:hAnsi="Segoe UI" w:cs="Segoe UI"/>
+          <w:b/>
+          <w:bCs/>
+          <w:color w:val="1F2328"/>
+          <w:sz w:val="30"/>
+          <w:szCs w:val="30"/>
+          <w:lang w:eastAsia="en-GB"/>
+        </w:rPr>
+        <w:t>)</w:t>
+      </w:r>
+    </w:p>
+    <w:p>
+      <w:pPr>
+        <w:shd w:val="clear" w:color="auto" w:fill="FFFFFF"/>
+        <w:spacing w:after="100" w:afterAutospacing="1" w:line="240" w:lineRule="auto"/>
+        <w:rPr>
+          <w:rFonts w:ascii="Segoe UI" w:eastAsia="Times New Roman" w:hAnsi="Segoe UI" w:cs="Segoe UI"/>
+          <w:color w:val="1F2328"/>
+          <w:sz w:val="24"/>
+          <w:szCs w:val="24"/>
+          <w:lang w:eastAsia="en-GB"/>
+        </w:rPr>
+      </w:pPr>
+      <w:r>
+        <w:rPr>
+          <w:rFonts w:ascii="Segoe UI" w:eastAsia="Times New Roman" w:hAnsi="Segoe UI" w:cs="Segoe UI"/>
+          <w:color w:val="1F2328"/>
+          <w:sz w:val="24"/>
+          <w:szCs w:val="24"/>
+          <w:lang w:eastAsia="en-GB"/>
+        </w:rPr>
+        <w:t xml:space="preserve">The </w:t>
+      </w:r>
+      <w:proofErr w:type="spellStart"/>
+      <w:r>
+        <w:rPr>
+          <w:rFonts w:ascii="Segoe UI" w:eastAsia="Times New Roman" w:hAnsi="Segoe UI" w:cs="Segoe UI"/>
+          <w:color w:val="1F2328"/>
+          <w:sz w:val="24"/>
+          <w:szCs w:val="24"/>
+          <w:lang w:eastAsia="en-GB"/>
+        </w:rPr>
+        <w:t>Shore</w:t>
+      </w:r>
+      <w:r>
+        <w:rPr>
+          <w:rFonts w:ascii="Segoe UI" w:eastAsia="Times New Roman" w:hAnsi="Segoe UI" w:cs="Segoe UI"/>
+          <w:color w:val="1F2328"/>
+          <w:sz w:val="24"/>
+          <w:szCs w:val="24"/>
+          <w:lang w:eastAsia="en-GB"/>
+        </w:rPr>
+        <w:t>lineS</w:t>
+      </w:r>
+      <w:proofErr w:type="spellEnd"/>
+      <w:r>
+        <w:rPr>
+          <w:rFonts w:ascii="Segoe UI" w:eastAsia="Times New Roman" w:hAnsi="Segoe UI" w:cs="Segoe UI"/>
+          <w:color w:val="1F2328"/>
+          <w:sz w:val="24"/>
+          <w:szCs w:val="24"/>
+          <w:lang w:eastAsia="en-GB"/>
+        </w:rPr>
+        <w:t xml:space="preserve"> model was applied to </w:t>
+      </w:r>
+      <w:r>
+        <w:rPr>
+          <w:rFonts w:ascii="Segoe UI" w:eastAsia="Times New Roman" w:hAnsi="Segoe UI" w:cs="Segoe UI"/>
+          <w:b/>
+          <w:bCs/>
+          <w:i/>
+          <w:iCs/>
+          <w:color w:val="1F2328"/>
+          <w:sz w:val="24"/>
+          <w:szCs w:val="24"/>
+          <w:lang w:eastAsia="en-GB"/>
+        </w:rPr>
+        <w:t>Task1.</w:t>
+      </w:r>
+      <w:r>
+        <w:rPr>
+          <w:rFonts w:ascii="Segoe UI" w:eastAsia="Times New Roman" w:hAnsi="Segoe UI" w:cs="Segoe UI"/>
+          <w:b/>
+          <w:bCs/>
+          <w:i/>
+          <w:iCs/>
+          <w:color w:val="1F2328"/>
+          <w:sz w:val="24"/>
+          <w:szCs w:val="24"/>
+          <w:lang w:eastAsia="en-GB"/>
+        </w:rPr>
+        <w:t xml:space="preserve"> </w:t>
+      </w:r>
+      <w:r>
+        <w:rPr>
+          <w:rFonts w:ascii="Segoe UI" w:eastAsia="Times New Roman" w:hAnsi="Segoe UI" w:cs="Segoe UI"/>
+          <w:b/>
+          <w:bCs/>
+          <w:i/>
+          <w:iCs/>
+          <w:color w:val="1F2328"/>
+          <w:sz w:val="24"/>
+          <w:szCs w:val="24"/>
+          <w:lang w:eastAsia="en-GB"/>
+        </w:rPr>
+        <w:t>Short-term prediction</w:t>
+      </w:r>
+      <w:r>
+        <w:rPr>
+          <w:rFonts w:ascii="Segoe UI" w:eastAsia="Times New Roman" w:hAnsi="Segoe UI" w:cs="Segoe UI"/>
+          <w:color w:val="1F2328"/>
+          <w:sz w:val="24"/>
+          <w:szCs w:val="24"/>
+          <w:lang w:eastAsia="en-GB"/>
+        </w:rPr>
+        <w:t xml:space="preserve"> and</w:t>
+      </w:r>
+      <w:r>
+        <w:rPr>
+          <w:rFonts w:ascii="Segoe UI" w:eastAsia="Times New Roman" w:hAnsi="Segoe UI" w:cs="Segoe UI"/>
+          <w:color w:val="1F2328"/>
+          <w:sz w:val="24"/>
+          <w:szCs w:val="24"/>
+          <w:lang w:eastAsia="en-GB"/>
+        </w:rPr>
+        <w:t> </w:t>
+      </w:r>
+      <w:r>
+        <w:rPr>
+          <w:rFonts w:ascii="Segoe UI" w:eastAsia="Times New Roman" w:hAnsi="Segoe UI" w:cs="Segoe UI"/>
+          <w:b/>
+          <w:bCs/>
+          <w:i/>
+          <w:iCs/>
+          <w:color w:val="1F2328"/>
+          <w:sz w:val="24"/>
+          <w:szCs w:val="24"/>
+          <w:lang w:eastAsia="en-GB"/>
+        </w:rPr>
+        <w:t>Task2.</w:t>
+      </w:r>
+      <w:r>
+        <w:rPr>
+          <w:rFonts w:ascii="Segoe UI" w:eastAsia="Times New Roman" w:hAnsi="Segoe UI" w:cs="Segoe UI"/>
+          <w:b/>
+          <w:bCs/>
+          <w:i/>
+          <w:iCs/>
+          <w:color w:val="1F2328"/>
+          <w:sz w:val="24"/>
+          <w:szCs w:val="24"/>
+          <w:lang w:eastAsia="en-GB"/>
+        </w:rPr>
+        <w:t xml:space="preserve"> </w:t>
+      </w:r>
+      <w:r>
+        <w:rPr>
+          <w:rFonts w:ascii="Segoe UI" w:eastAsia="Times New Roman" w:hAnsi="Segoe UI" w:cs="Segoe UI"/>
+          <w:b/>
+          <w:bCs/>
+          <w:i/>
+          <w:iCs/>
+          <w:color w:val="1F2328"/>
+          <w:sz w:val="24"/>
+          <w:szCs w:val="24"/>
+          <w:lang w:eastAsia="en-GB"/>
+        </w:rPr>
+        <w:t>Medium-term prediction</w:t>
+      </w:r>
+      <w:r>
+        <w:rPr>
+          <w:rFonts w:ascii="Segoe UI" w:eastAsia="Times New Roman" w:hAnsi="Segoe UI" w:cs="Segoe UI"/>
+          <w:color w:val="1F2328"/>
+          <w:sz w:val="24"/>
+          <w:szCs w:val="24"/>
+          <w:lang w:eastAsia="en-GB"/>
+        </w:rPr>
+        <w:t>.</w:t>
+      </w:r>
+      <w:r>
+        <w:rPr>
+          <w:rFonts w:ascii="Segoe UI" w:eastAsia="Times New Roman" w:hAnsi="Segoe UI" w:cs="Segoe UI"/>
+          <w:color w:val="1F2328"/>
+          <w:sz w:val="24"/>
+          <w:szCs w:val="24"/>
+          <w:lang w:eastAsia="en-GB"/>
+        </w:rPr>
+        <w:t xml:space="preserve"> </w:t>
+      </w:r>
+      <w:r>
+        <w:rPr>
+          <w:rFonts w:ascii="Segoe UI" w:eastAsia="Times New Roman" w:hAnsi="Segoe UI" w:cs="Segoe UI"/>
+          <w:color w:val="1F2328"/>
+          <w:sz w:val="24"/>
+          <w:szCs w:val="24"/>
+          <w:lang w:eastAsia="en-GB"/>
+        </w:rPr>
+        <w:t xml:space="preserve">At present, </w:t>
+      </w:r>
+      <w:proofErr w:type="spellStart"/>
+      <w:r>
+        <w:rPr>
+          <w:rFonts w:ascii="Segoe UI" w:eastAsia="Times New Roman" w:hAnsi="Segoe UI" w:cs="Segoe UI"/>
+          <w:color w:val="1F2328"/>
+          <w:sz w:val="24"/>
+          <w:szCs w:val="24"/>
+          <w:lang w:eastAsia="en-GB"/>
+        </w:rPr>
+        <w:t>ShorelineS</w:t>
+      </w:r>
+      <w:proofErr w:type="spellEnd"/>
+      <w:r>
+        <w:rPr>
+          <w:rFonts w:ascii="Segoe UI" w:eastAsia="Times New Roman" w:hAnsi="Segoe UI" w:cs="Segoe UI"/>
+          <w:color w:val="1F2328"/>
+          <w:sz w:val="24"/>
+          <w:szCs w:val="24"/>
+          <w:lang w:eastAsia="en-GB"/>
+        </w:rPr>
+        <w:t xml:space="preserve"> has cross-shore processes due to dune erosion and accretion, and due to slow feeding of nearshore nourishments, but no equilibrium-type formulations as in i.e. </w:t>
+      </w:r>
+      <w:proofErr w:type="spellStart"/>
+      <w:r>
+        <w:rPr>
+          <w:rFonts w:ascii="Segoe UI" w:eastAsia="Times New Roman" w:hAnsi="Segoe UI" w:cs="Segoe UI"/>
+          <w:color w:val="1F2328"/>
+          <w:sz w:val="24"/>
+          <w:szCs w:val="24"/>
+          <w:lang w:eastAsia="en-GB"/>
+        </w:rPr>
+        <w:t>ShoreFor</w:t>
+      </w:r>
+      <w:proofErr w:type="spellEnd"/>
+      <w:r>
+        <w:rPr>
+          <w:rFonts w:ascii="Segoe UI" w:eastAsia="Times New Roman" w:hAnsi="Segoe UI" w:cs="Segoe UI"/>
+          <w:color w:val="1F2328"/>
+          <w:sz w:val="24"/>
+          <w:szCs w:val="24"/>
+          <w:lang w:eastAsia="en-GB"/>
+        </w:rPr>
+        <w:t xml:space="preserve">. </w:t>
+      </w:r>
+      <w:proofErr w:type="gramStart"/>
+      <w:r>
+        <w:rPr>
+          <w:rFonts w:ascii="Segoe UI" w:eastAsia="Times New Roman" w:hAnsi="Segoe UI" w:cs="Segoe UI"/>
+          <w:color w:val="1F2328"/>
+          <w:sz w:val="24"/>
+          <w:szCs w:val="24"/>
+          <w:lang w:eastAsia="en-GB"/>
+        </w:rPr>
+        <w:t>Therefore</w:t>
+      </w:r>
+      <w:proofErr w:type="gramEnd"/>
+      <w:r>
+        <w:rPr>
+          <w:rFonts w:ascii="Segoe UI" w:eastAsia="Times New Roman" w:hAnsi="Segoe UI" w:cs="Segoe UI"/>
+          <w:color w:val="1F2328"/>
+          <w:sz w:val="24"/>
+          <w:szCs w:val="24"/>
+          <w:lang w:eastAsia="en-GB"/>
+        </w:rPr>
+        <w:t xml:space="preserve"> we ran it in purely longshore mode</w:t>
+      </w:r>
+      <w:r>
+        <w:rPr>
+          <w:rFonts w:ascii="Segoe UI" w:eastAsia="Times New Roman" w:hAnsi="Segoe UI" w:cs="Segoe UI"/>
+          <w:color w:val="1F2328"/>
+          <w:sz w:val="24"/>
+          <w:szCs w:val="24"/>
+          <w:lang w:eastAsia="en-GB"/>
+        </w:rPr>
+        <w:t>.</w:t>
+      </w:r>
+    </w:p>
+    <w:p>
+      <w:pPr>
+        <w:shd w:val="clear" w:color="auto" w:fill="FFFFFF"/>
+        <w:spacing w:after="100" w:afterAutospacing="1" w:line="240" w:lineRule="auto"/>
+        <w:rPr>
+          <w:rFonts w:ascii="Segoe UI" w:eastAsia="Times New Roman" w:hAnsi="Segoe UI" w:cs="Segoe UI"/>
+          <w:color w:val="1F2328"/>
+          <w:sz w:val="24"/>
+          <w:szCs w:val="24"/>
+          <w:lang w:eastAsia="en-GB"/>
+        </w:rPr>
+      </w:pPr>
+      <w:r>
+        <w:rPr>
+          <w:rFonts w:ascii="Segoe UI" w:eastAsia="Times New Roman" w:hAnsi="Segoe UI" w:cs="Segoe UI"/>
+          <w:color w:val="1F2328"/>
+          <w:sz w:val="24"/>
+          <w:szCs w:val="24"/>
+          <w:lang w:eastAsia="en-GB"/>
+        </w:rPr>
+        <w:t xml:space="preserve">In this submission we knew the location and used the actual geometry of the headlands on either side of </w:t>
+      </w:r>
+      <w:proofErr w:type="spellStart"/>
+      <w:r>
+        <w:rPr>
+          <w:rFonts w:ascii="Segoe UI" w:eastAsia="Times New Roman" w:hAnsi="Segoe UI" w:cs="Segoe UI"/>
+          <w:color w:val="1F2328"/>
+          <w:sz w:val="24"/>
+          <w:szCs w:val="24"/>
+          <w:lang w:eastAsia="en-GB"/>
+        </w:rPr>
+        <w:t>CurlCurl</w:t>
+      </w:r>
+      <w:proofErr w:type="spellEnd"/>
+      <w:r>
+        <w:rPr>
+          <w:rFonts w:ascii="Segoe UI" w:eastAsia="Times New Roman" w:hAnsi="Segoe UI" w:cs="Segoe UI"/>
+          <w:color w:val="1F2328"/>
+          <w:sz w:val="24"/>
+          <w:szCs w:val="24"/>
+          <w:lang w:eastAsia="en-GB"/>
+        </w:rPr>
+        <w:t xml:space="preserve"> beach.</w:t>
+      </w:r>
+    </w:p>
+    <w:p>
+      <w:pPr>
+        <w:shd w:val="clear" w:color="auto" w:fill="FFFFFF"/>
+        <w:spacing w:before="100" w:beforeAutospacing="1" w:after="100" w:afterAutospacing="1" w:line="240" w:lineRule="auto"/>
+        <w:outlineLvl w:val="2"/>
+        <w:rPr>
+          <w:rFonts w:ascii="Segoe UI" w:eastAsia="Times New Roman" w:hAnsi="Segoe UI" w:cs="Segoe UI"/>
+          <w:color w:val="1F2328"/>
+          <w:sz w:val="24"/>
+          <w:szCs w:val="24"/>
+          <w:lang w:eastAsia="en-GB"/>
+        </w:rPr>
+      </w:pPr>
+      <w:r>
+        <w:rPr>
+          <w:rFonts w:ascii="Segoe UI" w:eastAsia="Times New Roman" w:hAnsi="Segoe UI" w:cs="Segoe UI"/>
+          <w:color w:val="1F2328"/>
+          <w:sz w:val="24"/>
+          <w:szCs w:val="24"/>
+          <w:lang w:eastAsia="en-GB"/>
+        </w:rPr>
+        <w:drawing>
+          <wp:inline distT="0" distB="0" distL="0" distR="0" wp14:anchorId="10BCB270" wp14:editId="1DB9E2F9">
+            <wp:extent cx="5731510" cy="4298315"/>
+            <wp:effectExtent l="0" t="0" r="2540" b="6985"/>
+            <wp:docPr id="10" name="Content Placeholder 9">
+              <a:extLst xmlns:a="http://schemas.openxmlformats.org/drawingml/2006/main">
+                <a:ext uri="{FF2B5EF4-FFF2-40B4-BE49-F238E27FC236}">
+                  <a16:creationId xmlns:a16="http://schemas.microsoft.com/office/drawing/2014/main" id="{A6E3A316-1D54-42FF-A82F-C9A2FBCBFDEB}"/>
+                </a:ext>
+              </a:extLst>
+            </wp:docPr>
+            <wp:cNvGraphicFramePr>
+              <a:graphicFrameLocks xmlns:a="http://schemas.openxmlformats.org/drawingml/2006/main" noGrp="1" noChangeAspect="1"/>
+            </wp:cNvGraphicFramePr>
+            <a:graphic xmlns:a="http://schemas.openxmlformats.org/drawingml/2006/main">
+              <a:graphicData uri="http://schemas.openxmlformats.org/drawingml/2006/picture">
+                <pic:pic xmlns:pic="http://schemas.openxmlformats.org/drawingml/2006/picture">
+                  <pic:nvPicPr>
+                    <pic:cNvPr id="10" name="Content Placeholder 9">
+                      <a:extLst>
+                        <a:ext uri="{FF2B5EF4-FFF2-40B4-BE49-F238E27FC236}">
+                          <a16:creationId xmlns:a16="http://schemas.microsoft.com/office/drawing/2014/main" id="{A6E3A316-1D54-42FF-A82F-C9A2FBCBFDEB}"/>
+                        </a:ext>
+                      </a:extLst>
+                    </pic:cNvPr>
+                    <pic:cNvPicPr>
+                      <a:picLocks noGrp="1" noChangeAspect="1"/>
+                    </pic:cNvPicPr>
+                  </pic:nvPicPr>
+                  <pic:blipFill>
+                    <a:blip r:embed="rId11"/>
+                    <a:stretch>
+                      <a:fillRect/>
+                    </a:stretch>
+                  </pic:blipFill>
+                  <pic:spPr>
+                    <a:xfrm>
+                      <a:off x="0" y="0"/>
+                      <a:ext cx="5731510" cy="4298315"/>
+                    </a:xfrm>
+                    <a:prstGeom prst="rect">
+                      <a:avLst/>
+                    </a:prstGeom>
+                  </pic:spPr>
+                </pic:pic>
+              </a:graphicData>
+            </a:graphic>
+          </wp:inline>
+        </w:drawing>
+      </w:r>
+    </w:p>
+    <w:p>
+      <w:pPr>
+        <w:shd w:val="clear" w:color="auto" w:fill="FFFFFF"/>
+        <w:spacing w:before="100" w:beforeAutospacing="1" w:after="100" w:afterAutospacing="1" w:line="240" w:lineRule="auto"/>
+        <w:outlineLvl w:val="2"/>
+        <w:rPr>
+          <w:rFonts w:ascii="Segoe UI" w:eastAsia="Times New Roman" w:hAnsi="Segoe UI" w:cs="Segoe UI"/>
+          <w:color w:val="1F2328"/>
+          <w:sz w:val="24"/>
+          <w:szCs w:val="24"/>
+          <w:lang w:eastAsia="en-GB"/>
+        </w:rPr>
+      </w:pPr>
+      <w:r>
+        <w:rPr>
+          <w:rFonts w:ascii="Segoe UI" w:eastAsia="Times New Roman" w:hAnsi="Segoe UI" w:cs="Segoe UI"/>
+          <w:color w:val="1F2328"/>
+          <w:sz w:val="24"/>
+          <w:szCs w:val="24"/>
+          <w:lang w:eastAsia="en-GB"/>
+        </w:rPr>
+        <w:t xml:space="preserve">We observed that </w:t>
+      </w:r>
+      <w:r>
+        <w:rPr>
+          <w:rFonts w:ascii="Segoe UI" w:eastAsia="Times New Roman" w:hAnsi="Segoe UI" w:cs="Segoe UI"/>
+          <w:color w:val="1F2328"/>
+          <w:sz w:val="24"/>
+          <w:szCs w:val="24"/>
+          <w:lang w:eastAsia="en-GB"/>
+        </w:rPr>
+        <w:t xml:space="preserve">Profile 1 is 230 m from </w:t>
+      </w:r>
+      <w:r>
+        <w:rPr>
+          <w:rFonts w:ascii="Segoe UI" w:eastAsia="Times New Roman" w:hAnsi="Segoe UI" w:cs="Segoe UI"/>
+          <w:color w:val="1F2328"/>
+          <w:sz w:val="24"/>
+          <w:szCs w:val="24"/>
+          <w:lang w:eastAsia="en-GB"/>
+        </w:rPr>
+        <w:t xml:space="preserve">the northern </w:t>
+      </w:r>
+      <w:r>
+        <w:rPr>
+          <w:rFonts w:ascii="Segoe UI" w:eastAsia="Times New Roman" w:hAnsi="Segoe UI" w:cs="Segoe UI"/>
+          <w:color w:val="1F2328"/>
+          <w:sz w:val="24"/>
+          <w:szCs w:val="24"/>
+          <w:lang w:eastAsia="en-GB"/>
+        </w:rPr>
+        <w:t>headland</w:t>
+      </w:r>
+      <w:r>
+        <w:rPr>
+          <w:rFonts w:ascii="Segoe UI" w:eastAsia="Times New Roman" w:hAnsi="Segoe UI" w:cs="Segoe UI"/>
+          <w:color w:val="1F2328"/>
+          <w:sz w:val="24"/>
+          <w:szCs w:val="24"/>
+          <w:lang w:eastAsia="en-GB"/>
+        </w:rPr>
+        <w:t xml:space="preserve"> and </w:t>
+      </w:r>
+      <w:r>
+        <w:rPr>
+          <w:rFonts w:ascii="Segoe UI" w:eastAsia="Times New Roman" w:hAnsi="Segoe UI" w:cs="Segoe UI"/>
+          <w:color w:val="1F2328"/>
+          <w:sz w:val="24"/>
+          <w:szCs w:val="24"/>
+          <w:lang w:eastAsia="en-GB"/>
+        </w:rPr>
+        <w:t>Profile 9 ~50 m</w:t>
+      </w:r>
+      <w:r>
+        <w:rPr>
+          <w:rFonts w:ascii="Segoe UI" w:eastAsia="Times New Roman" w:hAnsi="Segoe UI" w:cs="Segoe UI"/>
+          <w:color w:val="1F2328"/>
+          <w:sz w:val="24"/>
+          <w:szCs w:val="24"/>
+          <w:lang w:eastAsia="en-GB"/>
+        </w:rPr>
+        <w:t xml:space="preserve"> from the southern headland, so we e</w:t>
+      </w:r>
+      <w:r>
+        <w:rPr>
+          <w:rFonts w:ascii="Segoe UI" w:eastAsia="Times New Roman" w:hAnsi="Segoe UI" w:cs="Segoe UI"/>
+          <w:color w:val="1F2328"/>
+          <w:sz w:val="24"/>
+          <w:szCs w:val="24"/>
+          <w:lang w:eastAsia="en-GB"/>
+        </w:rPr>
+        <w:t>xtend</w:t>
+      </w:r>
+      <w:r>
+        <w:rPr>
+          <w:rFonts w:ascii="Segoe UI" w:eastAsia="Times New Roman" w:hAnsi="Segoe UI" w:cs="Segoe UI"/>
+          <w:color w:val="1F2328"/>
+          <w:sz w:val="24"/>
+          <w:szCs w:val="24"/>
+          <w:lang w:eastAsia="en-GB"/>
+        </w:rPr>
+        <w:t>ed</w:t>
+      </w:r>
+      <w:r>
+        <w:rPr>
+          <w:rFonts w:ascii="Segoe UI" w:eastAsia="Times New Roman" w:hAnsi="Segoe UI" w:cs="Segoe UI"/>
+          <w:color w:val="1F2328"/>
+          <w:sz w:val="24"/>
+          <w:szCs w:val="24"/>
+          <w:lang w:eastAsia="en-GB"/>
+        </w:rPr>
+        <w:t xml:space="preserve"> </w:t>
+      </w:r>
+      <w:r>
+        <w:rPr>
+          <w:rFonts w:ascii="Segoe UI" w:eastAsia="Times New Roman" w:hAnsi="Segoe UI" w:cs="Segoe UI"/>
+          <w:color w:val="1F2328"/>
+          <w:sz w:val="24"/>
+          <w:szCs w:val="24"/>
+          <w:lang w:eastAsia="en-GB"/>
+        </w:rPr>
+        <w:t xml:space="preserve">the </w:t>
+      </w:r>
+      <w:r>
+        <w:rPr>
+          <w:rFonts w:ascii="Segoe UI" w:eastAsia="Times New Roman" w:hAnsi="Segoe UI" w:cs="Segoe UI"/>
+          <w:color w:val="1F2328"/>
+          <w:sz w:val="24"/>
+          <w:szCs w:val="24"/>
+          <w:lang w:eastAsia="en-GB"/>
+        </w:rPr>
+        <w:t>coastlines to both headlands</w:t>
+      </w:r>
+      <w:r>
+        <w:rPr>
+          <w:rFonts w:ascii="Segoe UI" w:eastAsia="Times New Roman" w:hAnsi="Segoe UI" w:cs="Segoe UI"/>
+          <w:color w:val="1F2328"/>
+          <w:sz w:val="24"/>
+          <w:szCs w:val="24"/>
+          <w:lang w:eastAsia="en-GB"/>
+        </w:rPr>
+        <w:t>.</w:t>
+      </w:r>
+    </w:p>
+    <w:p>
+      <w:pPr>
+        <w:shd w:val="clear" w:color="auto" w:fill="FFFFFF"/>
+        <w:spacing w:before="100" w:beforeAutospacing="1" w:after="100" w:afterAutospacing="1" w:line="240" w:lineRule="auto"/>
+        <w:outlineLvl w:val="2"/>
+        <w:rPr>
+          <w:rFonts w:ascii="Segoe UI" w:eastAsia="Times New Roman" w:hAnsi="Segoe UI" w:cs="Segoe UI"/>
+          <w:color w:val="1F2328"/>
+          <w:sz w:val="24"/>
+          <w:szCs w:val="24"/>
+          <w:lang w:eastAsia="en-GB"/>
+        </w:rPr>
+      </w:pPr>
+      <w:r>
+        <w:rPr>
+          <w:rFonts w:ascii="Segoe UI" w:eastAsia="Times New Roman" w:hAnsi="Segoe UI" w:cs="Segoe UI"/>
+          <w:color w:val="1F2328"/>
+          <w:sz w:val="24"/>
+          <w:szCs w:val="24"/>
+          <w:lang w:eastAsia="en-GB"/>
+        </w:rPr>
+        <w:t xml:space="preserve">We switched to the CERC3 </w:t>
+      </w:r>
+      <w:proofErr w:type="spellStart"/>
+      <w:r>
+        <w:rPr>
+          <w:rFonts w:ascii="Segoe UI" w:eastAsia="Times New Roman" w:hAnsi="Segoe UI" w:cs="Segoe UI"/>
+          <w:color w:val="1F2328"/>
+          <w:sz w:val="24"/>
+          <w:szCs w:val="24"/>
+          <w:lang w:eastAsia="en-GB"/>
+        </w:rPr>
+        <w:t>formulationas</w:t>
+      </w:r>
+      <w:proofErr w:type="spellEnd"/>
+      <w:r>
+        <w:rPr>
+          <w:rFonts w:ascii="Segoe UI" w:eastAsia="Times New Roman" w:hAnsi="Segoe UI" w:cs="Segoe UI"/>
+          <w:color w:val="1F2328"/>
+          <w:sz w:val="24"/>
+          <w:szCs w:val="24"/>
+          <w:lang w:eastAsia="en-GB"/>
+        </w:rPr>
+        <w:t xml:space="preserve"> it includes a term for the longshore gradient in wave height, which is important for pocket beaches.</w:t>
+      </w:r>
+    </w:p>
+    <w:p>
+      <w:pPr>
+        <w:shd w:val="clear" w:color="auto" w:fill="FFFFFF"/>
+        <w:spacing w:before="100" w:beforeAutospacing="1" w:after="100" w:afterAutospacing="1" w:line="240" w:lineRule="auto"/>
+        <w:outlineLvl w:val="2"/>
+        <w:rPr>
+          <w:rFonts w:ascii="Segoe UI" w:eastAsia="Times New Roman" w:hAnsi="Segoe UI" w:cs="Segoe UI"/>
+          <w:color w:val="1F2328"/>
+          <w:sz w:val="24"/>
+          <w:szCs w:val="24"/>
+          <w:lang w:eastAsia="en-GB"/>
+        </w:rPr>
+      </w:pPr>
+      <w:r>
+        <w:rPr>
+          <w:rFonts w:ascii="Segoe UI" w:eastAsia="Times New Roman" w:hAnsi="Segoe UI" w:cs="Segoe UI"/>
+          <w:color w:val="1F2328"/>
+          <w:sz w:val="24"/>
+          <w:szCs w:val="24"/>
+          <w:lang w:eastAsia="en-GB"/>
+        </w:rPr>
+        <w:t xml:space="preserve">The CERC3 formula is widely used in models worldwide such as GENESIS. It is the more common version of the CERC tranport formula (USACE, 1984) which is applied </w:t>
+      </w:r>
+      <w:r>
+        <w:rPr>
+          <w:rFonts w:ascii="Segoe UI" w:eastAsia="Times New Roman" w:hAnsi="Segoe UI" w:cs="Segoe UI"/>
+          <w:color w:val="1F2328"/>
+          <w:sz w:val="24"/>
+          <w:szCs w:val="24"/>
+          <w:lang w:eastAsia="en-GB"/>
+        </w:rPr>
+        <w:lastRenderedPageBreak/>
+        <w:t xml:space="preserve">after the wave transformation has taken place (e.g. in a 2D wave model). It is still a very basic formulation. The refracted wave height at the point-of-breaking (Hs,br) and the wave direction (Φbr) at this location determine the transport rate. A theoretical value is computed by the model for the scaling parameter b as defined in the Shore Protection Manual </w:t>
+      </w:r>
+      <w:r>
+        <w:rPr>
+          <w:rFonts w:ascii="Segoe UI" w:eastAsia="Times New Roman" w:hAnsi="Segoe UI" w:cs="Segoe UI"/>
+          <w:color w:val="1F2328"/>
+          <w:sz w:val="24"/>
+          <w:szCs w:val="24"/>
+          <w:lang w:eastAsia="en-GB"/>
+        </w:rPr>
+        <w:fldChar w:fldCharType="begin" w:fldLock="1"/>
+      </w:r>
+      <w:r>
+        <w:rPr>
+          <w:rFonts w:ascii="Segoe UI" w:eastAsia="Times New Roman" w:hAnsi="Segoe UI" w:cs="Segoe UI"/>
+          <w:color w:val="1F2328"/>
+          <w:sz w:val="24"/>
+          <w:szCs w:val="24"/>
+          <w:lang w:eastAsia="en-GB"/>
+        </w:rPr>
+        <w:instrText>ADDIN CSL_CITATION {"citationItems":[{"id":"ITEM-1","itemData":{"DOI":"10.5962/bhl.title.47830","ISBN":"1043031065","ISSN":"1098-6596","PMID":"25246403","abstract":"applicability for this approach.","author":[{"dropping-particle":"","family":"USACE","given":"","non-dropping-particle":"","parse-names":false,"suffix":""}],"container-title":"Coastal Engineering Research Center","id":"ITEM-1","issue":"4th ed., 2 Vol","issued":{"date-parts":[["1984"]]},"number-of-pages":"652","publisher":"US Army Corps of Engineers, Waterways Experiment Station; Coastal Engineering Research Center; Vicksburg; Miss.","title":"Shore Protection Manual","type":"book","volume":"1"},"uris":["http://www.mendeley.com/documents/?uuid=f3b3fbc3-f066-426f-89c1-2be4d279297a"]}],"mendeley":{"formattedCitation":"(USACE, 1984)","plainTextFormattedCitation":"(USACE, 1984)","previouslyFormattedCitation":"(USACE, 1984)"},"properties":{"noteIndex":0},"schema":"https://github.com/citation-style-language/schema/raw/master/csl-citation.json"}</w:instrText>
+      </w:r>
+      <w:r>
+        <w:rPr>
+          <w:rFonts w:ascii="Segoe UI" w:eastAsia="Times New Roman" w:hAnsi="Segoe UI" w:cs="Segoe UI"/>
+          <w:color w:val="1F2328"/>
+          <w:sz w:val="24"/>
+          <w:szCs w:val="24"/>
+          <w:lang w:eastAsia="en-GB"/>
+        </w:rPr>
+        <w:fldChar w:fldCharType="separate"/>
+      </w:r>
+      <w:r>
+        <w:rPr>
+          <w:rFonts w:ascii="Segoe UI" w:eastAsia="Times New Roman" w:hAnsi="Segoe UI" w:cs="Segoe UI"/>
+          <w:color w:val="1F2328"/>
+          <w:sz w:val="24"/>
+          <w:szCs w:val="24"/>
+          <w:lang w:eastAsia="en-GB"/>
+        </w:rPr>
+        <w:t>(USACE, 1984)</w:t>
+      </w:r>
+      <w:r>
+        <w:rPr>
+          <w:rFonts w:ascii="Segoe UI" w:eastAsia="Times New Roman" w:hAnsi="Segoe UI" w:cs="Segoe UI"/>
+          <w:color w:val="1F2328"/>
+          <w:sz w:val="24"/>
+          <w:szCs w:val="24"/>
+          <w:lang w:eastAsia="en-GB"/>
+        </w:rPr>
+        <w:fldChar w:fldCharType="end"/>
+      </w:r>
+      <w:r>
+        <w:rPr>
+          <w:rFonts w:ascii="Segoe UI" w:eastAsia="Times New Roman" w:hAnsi="Segoe UI" w:cs="Segoe UI"/>
+          <w:color w:val="1F2328"/>
+          <w:sz w:val="24"/>
+          <w:szCs w:val="24"/>
+          <w:lang w:eastAsia="en-GB"/>
+        </w:rPr>
+        <w:t xml:space="preserve">. By </w:t>
+      </w:r>
+      <w:proofErr w:type="gramStart"/>
+      <w:r>
+        <w:rPr>
+          <w:rFonts w:ascii="Segoe UI" w:eastAsia="Times New Roman" w:hAnsi="Segoe UI" w:cs="Segoe UI"/>
+          <w:color w:val="1F2328"/>
+          <w:sz w:val="24"/>
+          <w:szCs w:val="24"/>
+          <w:lang w:eastAsia="en-GB"/>
+        </w:rPr>
+        <w:t>default</w:t>
+      </w:r>
+      <w:proofErr w:type="gramEnd"/>
+      <w:r>
+        <w:rPr>
+          <w:rFonts w:ascii="Segoe UI" w:eastAsia="Times New Roman" w:hAnsi="Segoe UI" w:cs="Segoe UI"/>
+          <w:color w:val="1F2328"/>
+          <w:sz w:val="24"/>
+          <w:szCs w:val="24"/>
+          <w:lang w:eastAsia="en-GB"/>
+        </w:rPr>
+        <w:t xml:space="preserve"> a k parameter of 0.35 is used. The ρ and </w:t>
+      </w:r>
+      <w:proofErr w:type="spellStart"/>
+      <w:r>
+        <w:rPr>
+          <w:rFonts w:ascii="Segoe UI" w:eastAsia="Times New Roman" w:hAnsi="Segoe UI" w:cs="Segoe UI"/>
+          <w:color w:val="1F2328"/>
+          <w:sz w:val="24"/>
+          <w:szCs w:val="24"/>
+          <w:lang w:eastAsia="en-GB"/>
+        </w:rPr>
+        <w:t>ρs</w:t>
+      </w:r>
+      <w:proofErr w:type="spellEnd"/>
+      <w:r>
+        <w:rPr>
+          <w:rFonts w:ascii="Segoe UI" w:eastAsia="Times New Roman" w:hAnsi="Segoe UI" w:cs="Segoe UI"/>
+          <w:color w:val="1F2328"/>
+          <w:sz w:val="24"/>
+          <w:szCs w:val="24"/>
+          <w:lang w:eastAsia="en-GB"/>
+        </w:rPr>
+        <w:t xml:space="preserve"> are the density of water and sediment (kg/m3), while p is the porosity.</w:t>
+      </w:r>
+    </w:p>
+    <w:p>
+      <w:pPr>
+        <w:jc w:val="both"/>
+        <w:rPr>
+          <w:rFonts w:cs="Arial"/>
+          <w:szCs w:val="21"/>
+          <w:lang w:val="en-US"/>
+        </w:rPr>
+      </w:pPr>
+    </w:p>
+    <w:p>
+      <w:pPr>
+        <w:tabs>
+          <w:tab w:val="left" w:pos="1134"/>
+          <w:tab w:val="left" w:pos="7655"/>
+        </w:tabs>
+        <w:jc w:val="both"/>
+        <w:rPr>
+          <w:rFonts w:cs="Arial"/>
+          <w:szCs w:val="21"/>
+          <w:lang w:val="fr-FR"/>
+        </w:rPr>
+      </w:pPr>
+      <w:r>
+        <w:rPr>
+          <w:rFonts w:cs="Arial"/>
+          <w:i/>
+          <w:iCs/>
+          <w:szCs w:val="21"/>
+          <w:lang w:val="fr-FR"/>
+        </w:rPr>
+        <w:t>CERC 3 :</w:t>
+      </w:r>
+      <w:r>
+        <w:rPr>
+          <w:rFonts w:cs="Arial"/>
+          <w:szCs w:val="21"/>
+          <w:lang w:val="fr-FR"/>
+        </w:rPr>
+        <w:tab/>
+      </w:r>
+      <m:oMath>
+        <m:sSub>
+          <m:sSubPr>
+            <m:ctrlPr>
+              <w:rPr>
+                <w:rFonts w:ascii="Cambria Math" w:eastAsiaTheme="minorEastAsia" w:hAnsi="Cambria Math"/>
+                <w:i/>
+                <w:lang w:eastAsia="en-GB"/>
+              </w:rPr>
+            </m:ctrlPr>
+          </m:sSubPr>
+          <m:e>
+            <m:r>
+              <w:rPr>
+                <w:rFonts w:ascii="Cambria Math" w:eastAsiaTheme="minorEastAsia"/>
+                <w:lang w:eastAsia="en-GB"/>
+              </w:rPr>
+              <m:t>Q</m:t>
+            </m:r>
+          </m:e>
+          <m:sub>
+            <m:r>
+              <w:rPr>
+                <w:rFonts w:ascii="Cambria Math" w:eastAsiaTheme="minorEastAsia"/>
+                <w:lang w:eastAsia="en-GB"/>
+              </w:rPr>
+              <m:t>s</m:t>
+            </m:r>
+          </m:sub>
+        </m:sSub>
+        <m:r>
+          <w:rPr>
+            <w:rFonts w:ascii="Cambria Math" w:eastAsiaTheme="minorEastAsia"/>
+            <w:lang w:val="fr-FR" w:eastAsia="en-GB"/>
+          </w:rPr>
+          <m:t>=</m:t>
+        </m:r>
+        <m:r>
+          <w:rPr>
+            <w:rFonts w:ascii="Cambria Math" w:eastAsiaTheme="minorEastAsia"/>
+            <w:lang w:eastAsia="en-GB"/>
+          </w:rPr>
+          <m:t>b</m:t>
+        </m:r>
+        <m:sSubSup>
+          <m:sSubSupPr>
+            <m:ctrlPr>
+              <w:rPr>
+                <w:rFonts w:ascii="Cambria Math" w:eastAsiaTheme="minorEastAsia" w:hAnsi="Cambria Math"/>
+                <w:i/>
+                <w:lang w:eastAsia="en-GB"/>
+              </w:rPr>
+            </m:ctrlPr>
+          </m:sSubSupPr>
+          <m:e>
+            <m:r>
+              <w:rPr>
+                <w:rFonts w:ascii="Cambria Math" w:eastAsiaTheme="minorEastAsia"/>
+                <w:lang w:eastAsia="en-GB"/>
+              </w:rPr>
+              <m:t>H</m:t>
+            </m:r>
+          </m:e>
+          <m:sub>
+            <m:r>
+              <w:rPr>
+                <w:rFonts w:ascii="Cambria Math" w:eastAsiaTheme="minorEastAsia"/>
+                <w:lang w:eastAsia="en-GB"/>
+              </w:rPr>
+              <m:t>S</m:t>
+            </m:r>
+            <m:r>
+              <w:rPr>
+                <w:rFonts w:ascii="Cambria Math" w:eastAsiaTheme="minorEastAsia"/>
+                <w:lang w:val="fr-FR" w:eastAsia="en-GB"/>
+              </w:rPr>
+              <m:t>,</m:t>
+            </m:r>
+            <m:r>
+              <w:rPr>
+                <w:rFonts w:ascii="Cambria Math" w:eastAsiaTheme="minorEastAsia"/>
+                <w:lang w:eastAsia="en-GB"/>
+              </w:rPr>
+              <m:t>br</m:t>
+            </m:r>
+          </m:sub>
+          <m:sup>
+            <m:r>
+              <w:rPr>
+                <w:rFonts w:ascii="Cambria Math" w:eastAsiaTheme="minorEastAsia"/>
+                <w:lang w:val="fr-FR" w:eastAsia="en-GB"/>
+              </w:rPr>
+              <m:t>5/2</m:t>
+            </m:r>
+          </m:sup>
+        </m:sSubSup>
+        <m:func>
+          <m:funcPr>
+            <m:ctrlPr>
+              <w:rPr>
+                <w:rFonts w:ascii="Cambria Math" w:eastAsiaTheme="minorEastAsia" w:hAnsi="Cambria Math"/>
+                <w:i/>
+                <w:lang w:eastAsia="en-GB"/>
+              </w:rPr>
+            </m:ctrlPr>
+          </m:funcPr>
+          <m:fName>
+            <m:r>
+              <w:rPr>
+                <w:rFonts w:ascii="Cambria Math" w:eastAsiaTheme="minorEastAsia"/>
+                <w:lang w:eastAsia="en-GB"/>
+              </w:rPr>
+              <m:t>sin</m:t>
+            </m:r>
+          </m:fName>
+          <m:e>
+            <m:r>
+              <w:rPr>
+                <w:rFonts w:ascii="Cambria Math" w:eastAsiaTheme="minorEastAsia"/>
+                <w:lang w:val="fr-FR" w:eastAsia="en-GB"/>
+              </w:rPr>
+              <m:t>2</m:t>
+            </m:r>
+          </m:e>
+        </m:func>
+        <m:r>
+          <w:rPr>
+            <w:rFonts w:ascii="Cambria Math" w:eastAsiaTheme="minorEastAsia"/>
+            <w:lang w:val="fr-FR" w:eastAsia="en-GB"/>
+          </w:rPr>
+          <m:t>(</m:t>
+        </m:r>
+        <m:sSub>
+          <m:sSubPr>
+            <m:ctrlPr>
+              <w:rPr>
+                <w:rFonts w:ascii="Cambria Math" w:eastAsiaTheme="minorEastAsia" w:hAnsi="Cambria Math"/>
+                <w:i/>
+                <w:lang w:eastAsia="en-GB"/>
+              </w:rPr>
+            </m:ctrlPr>
+          </m:sSubPr>
+          <m:e>
+            <m:r>
+              <w:rPr>
+                <w:rFonts w:ascii="Cambria Math" w:eastAsiaTheme="minorEastAsia"/>
+                <w:lang w:eastAsia="en-GB"/>
+              </w:rPr>
+              <m:t>ϕ</m:t>
+            </m:r>
+          </m:e>
+          <m:sub>
+            <m:r>
+              <w:rPr>
+                <w:rFonts w:ascii="Cambria Math" w:eastAsiaTheme="minorEastAsia"/>
+                <w:lang w:eastAsia="en-GB"/>
+              </w:rPr>
+              <m:t>br</m:t>
+            </m:r>
+          </m:sub>
+        </m:sSub>
+        <m:r>
+          <w:rPr>
+            <w:rFonts w:ascii="Cambria Math" w:eastAsiaTheme="minorEastAsia"/>
+            <w:lang w:val="fr-FR" w:eastAsia="en-GB"/>
+          </w:rPr>
+          <m:t>)</m:t>
+        </m:r>
+      </m:oMath>
+      <w:r>
+        <w:rPr>
+          <w:rFonts w:cs="Arial"/>
+          <w:lang w:val="fr-FR"/>
+        </w:rPr>
+        <w:t xml:space="preserve"> </w:t>
+      </w:r>
+      <w:r>
+        <w:rPr>
+          <w:rFonts w:cs="Arial"/>
+          <w:lang w:val="fr-FR" w:eastAsia="en-GB"/>
+        </w:rPr>
+        <w:tab/>
+      </w:r>
+      <w:r>
+        <w:rPr>
+          <w:rFonts w:cs="Arial"/>
+          <w:lang w:val="fr-FR"/>
+        </w:rPr>
+        <w:t xml:space="preserve"> </w:t>
+      </w:r>
+      <w:r>
+        <w:fldChar w:fldCharType="begin"/>
+      </w:r>
+      <w:r>
+        <w:rPr>
+          <w:lang w:val="fr-FR"/>
+        </w:rPr>
+        <w:instrText xml:space="preserve"> MACROBUTTON MTPlaceRef \* MERGEFORMAT </w:instrText>
+      </w:r>
+      <w:r>
+        <w:fldChar w:fldCharType="begin"/>
+      </w:r>
+      <w:r>
+        <w:rPr>
+          <w:lang w:val="fr-FR"/>
+        </w:rPr>
+        <w:instrText xml:space="preserve"> SEQ MTEqn \h \* MERGEFORMAT </w:instrText>
+      </w:r>
+      <w:r>
+        <w:fldChar w:fldCharType="end"/>
+      </w:r>
+      <w:r>
+        <w:rPr>
+          <w:lang w:val="fr-FR"/>
+        </w:rPr>
+        <w:instrText>(</w:instrText>
+      </w:r>
+      <w:r>
+        <w:rPr>
+          <w:noProof/>
+        </w:rPr>
+        <w:fldChar w:fldCharType="begin"/>
+      </w:r>
+      <w:r>
+        <w:rPr>
+          <w:noProof/>
+          <w:lang w:val="fr-FR"/>
+        </w:rPr>
+        <w:instrText xml:space="preserve"> SEQ MTEqn \c \* Arabic \* MERGEFORMAT </w:instrText>
+      </w:r>
+      <w:r>
+        <w:rPr>
+          <w:noProof/>
+        </w:rPr>
+        <w:fldChar w:fldCharType="separate"/>
+      </w:r>
+      <w:r>
+        <w:rPr>
+          <w:noProof/>
+          <w:lang w:val="fr-FR"/>
+        </w:rPr>
+        <w:instrText>35</w:instrText>
+      </w:r>
+      <w:r>
+        <w:rPr>
+          <w:noProof/>
+        </w:rPr>
+        <w:fldChar w:fldCharType="end"/>
+      </w:r>
+      <w:r>
+        <w:rPr>
+          <w:lang w:val="fr-FR"/>
+        </w:rPr>
+        <w:instrText>)</w:instrText>
+      </w:r>
+      <w:r>
+        <w:fldChar w:fldCharType="end"/>
+      </w:r>
+    </w:p>
+    <w:p>
+      <w:pPr>
+        <w:tabs>
+          <w:tab w:val="left" w:pos="1134"/>
+          <w:tab w:val="left" w:pos="7655"/>
+        </w:tabs>
+        <w:jc w:val="both"/>
+        <w:rPr>
+          <w:i/>
+          <w:iCs/>
+          <w:lang w:val="fr-FR" w:eastAsia="en-GB"/>
+        </w:rPr>
+      </w:pPr>
+    </w:p>
+    <w:p>
+      <w:pPr>
+        <w:tabs>
+          <w:tab w:val="left" w:pos="1134"/>
+          <w:tab w:val="left" w:pos="7655"/>
+        </w:tabs>
+        <w:jc w:val="both"/>
+      </w:pPr>
+      <w:r>
+        <w:rPr>
+          <w:i/>
+          <w:iCs/>
+          <w:lang w:val="fr-FR" w:eastAsia="en-GB"/>
+        </w:rPr>
+        <w:tab/>
+      </w:r>
+      <w:r>
+        <w:rPr>
+          <w:i/>
+          <w:iCs/>
+          <w:lang w:val="nl-NL" w:eastAsia="en-GB"/>
+        </w:rPr>
+        <w:t>w</w:t>
+      </w:r>
+      <w:r>
+        <w:rPr>
+          <w:i/>
+          <w:iCs/>
+          <w:lang w:val="nl-NL" w:eastAsia="en-GB"/>
+        </w:rPr>
+        <w:t>ith:</w:t>
+      </w:r>
+    </w:p>
+    <w:p>
+      <w:pPr>
+        <w:tabs>
+          <w:tab w:val="left" w:pos="1134"/>
+          <w:tab w:val="left" w:pos="7655"/>
+        </w:tabs>
+        <w:jc w:val="both"/>
+        <w:rPr>
+          <w:noProof/>
+          <w:lang w:eastAsia="en-GB"/>
+        </w:rPr>
+      </w:pPr>
+      <w:r>
+        <w:rPr>
+          <w:rFonts w:eastAsia="SimSun"/>
+          <w:lang w:eastAsia="x-none"/>
+        </w:rPr>
+        <w:tab/>
+      </w:r>
+      <w:r>
+        <w:rPr>
+          <w:rFonts w:eastAsia="SimSun"/>
+          <w:position w:val="-30"/>
+          <w:lang w:eastAsia="x-none"/>
+        </w:rPr>
+        <w:object w:dxaOrig="2620" w:dyaOrig="740">
+          <v:shape id="_x0000_i1059" type="#_x0000_t75" style="width:127.5pt;height:36.5pt" o:ole="">
+            <v:imagedata r:id="rId12" o:title=""/>
+          </v:shape>
+          <o:OLEObject Type="Embed" ProgID="Equation.DSMT4" ShapeID="_x0000_i1059" DrawAspect="Content" ObjectID="_1793276186" r:id="rId13"/>
+        </w:object>
+      </w:r>
+    </w:p>
+    <w:p>
+      <w:pPr>
+        <w:shd w:val="clear" w:color="auto" w:fill="FFFFFF"/>
+        <w:spacing w:before="100" w:beforeAutospacing="1" w:after="100" w:afterAutospacing="1" w:line="240" w:lineRule="auto"/>
+        <w:outlineLvl w:val="2"/>
+        <w:rPr>
+          <w:rFonts w:ascii="Segoe UI" w:eastAsia="Times New Roman" w:hAnsi="Segoe UI" w:cs="Segoe UI"/>
+          <w:color w:val="1F2328"/>
+          <w:sz w:val="24"/>
+          <w:szCs w:val="24"/>
+          <w:lang w:eastAsia="en-GB"/>
+        </w:rPr>
+      </w:pPr>
+      <w:r>
+        <w:rPr>
+          <w:rFonts w:ascii="Segoe UI" w:eastAsia="Times New Roman" w:hAnsi="Segoe UI" w:cs="Segoe UI"/>
+          <w:color w:val="1F2328"/>
+          <w:sz w:val="24"/>
+          <w:szCs w:val="24"/>
+          <w:lang w:eastAsia="en-GB"/>
+        </w:rPr>
+        <w:t xml:space="preserve">The general scaling parameter </w:t>
+      </w:r>
+      <w:proofErr w:type="spellStart"/>
+      <w:r>
+        <w:rPr>
+          <w:rFonts w:ascii="Segoe UI" w:eastAsia="Times New Roman" w:hAnsi="Segoe UI" w:cs="Segoe UI"/>
+          <w:i/>
+          <w:color w:val="1F2328"/>
+          <w:sz w:val="24"/>
+          <w:szCs w:val="24"/>
+          <w:lang w:eastAsia="en-GB"/>
+        </w:rPr>
+        <w:t>qscal</w:t>
+      </w:r>
+      <w:proofErr w:type="spellEnd"/>
+      <w:r>
+        <w:rPr>
+          <w:rFonts w:ascii="Segoe UI" w:eastAsia="Times New Roman" w:hAnsi="Segoe UI" w:cs="Segoe UI"/>
+          <w:color w:val="1F2328"/>
+          <w:sz w:val="24"/>
+          <w:szCs w:val="24"/>
+          <w:lang w:eastAsia="en-GB"/>
+        </w:rPr>
+        <w:t xml:space="preserve"> is applied to s=tune the transport formulation to local conditions. In our case, after trying several values, a value of 0.3 was applied, based on a comparison of the amplitudes of shoreline position changes at both ends. No automatic calibration or data assimilation was applied in this case.</w:t>
+      </w:r>
+    </w:p>
+    <w:p>
+      <w:pPr>
+        <w:pStyle w:val="Heading3"/>
+      </w:pPr>
+      <w:r>
+        <w:t>Model bias correction</w:t>
+      </w:r>
+    </w:p>
+    <w:p>
+      <w:pPr>
+        <w:shd w:val="clear" w:color="auto" w:fill="FFFFFF"/>
+        <w:spacing w:before="100" w:beforeAutospacing="1" w:after="100" w:afterAutospacing="1" w:line="240" w:lineRule="auto"/>
+        <w:outlineLvl w:val="2"/>
+        <w:rPr>
+          <w:rFonts w:ascii="Segoe UI" w:eastAsia="Times New Roman" w:hAnsi="Segoe UI" w:cs="Segoe UI"/>
+          <w:color w:val="1F2328"/>
+          <w:sz w:val="24"/>
+          <w:szCs w:val="24"/>
+          <w:lang w:eastAsia="en-GB"/>
+        </w:rPr>
+      </w:pPr>
+      <w:r>
+        <w:rPr>
+          <w:rFonts w:ascii="Segoe UI" w:eastAsia="Times New Roman" w:hAnsi="Segoe UI" w:cs="Segoe UI"/>
+          <w:color w:val="1F2328"/>
+          <w:sz w:val="24"/>
+          <w:szCs w:val="24"/>
+          <w:lang w:eastAsia="en-GB"/>
+        </w:rPr>
+        <w:t xml:space="preserve">Although the model preserved the general shape of the coastline </w:t>
+      </w:r>
+      <w:r>
+        <w:rPr>
+          <w:rFonts w:ascii="Segoe UI" w:eastAsia="Times New Roman" w:hAnsi="Segoe UI" w:cs="Segoe UI"/>
+          <w:color w:val="1F2328"/>
+          <w:sz w:val="24"/>
+          <w:szCs w:val="24"/>
+          <w:lang w:eastAsia="en-GB"/>
+        </w:rPr>
+        <w:t>quite well, there was a systematic error in the orientation of the beach.</w:t>
+      </w:r>
+    </w:p>
+    <w:tbl>
+      <w:tblPr>
+        <w:tblStyle w:val="TableGrid"/>
+        <w:tblW w:w="0" w:type="auto"/>
+        <w:tblLook w:val="04A0" w:firstRow="1" w:lastRow="0" w:firstColumn="1" w:lastColumn="0" w:noHBand="0" w:noVBand="1"/>
+      </w:tblPr>
+      <w:tblGrid>
+        <w:gridCol w:w="1980"/>
+        <w:gridCol w:w="2268"/>
+      </w:tblGrid>
+      <w:tr>
+        <w:tc>
+          <w:tcPr>
+            <w:tcW w:w="1980" w:type="dxa"/>
+          </w:tcPr>
+          <w:p>
+            <w:pPr>
+              <w:spacing w:before="100" w:beforeAutospacing="1" w:after="100" w:afterAutospacing="1"/>
+              <w:outlineLvl w:val="2"/>
+              <w:rPr>
+                <w:rFonts w:ascii="Segoe UI" w:eastAsia="Times New Roman" w:hAnsi="Segoe UI" w:cs="Segoe UI"/>
+                <w:color w:val="1F2328"/>
+                <w:sz w:val="24"/>
+                <w:szCs w:val="24"/>
+                <w:lang w:eastAsia="en-GB"/>
+              </w:rPr>
+            </w:pPr>
+            <w:r>
+              <w:rPr>
+                <w:rFonts w:ascii="Segoe UI" w:eastAsia="Times New Roman" w:hAnsi="Segoe UI" w:cs="Segoe UI"/>
+                <w:color w:val="1F2328"/>
+                <w:sz w:val="24"/>
+                <w:szCs w:val="24"/>
+                <w:lang w:eastAsia="en-GB"/>
+              </w:rPr>
+              <w:t>Profile</w:t>
+            </w:r>
+          </w:p>
+        </w:tc>
+        <w:tc>
+          <w:tcPr>
+            <w:tcW w:w="2268" w:type="dxa"/>
+          </w:tcPr>
+          <w:p>
+            <w:pPr>
+              <w:spacing w:before="100" w:beforeAutospacing="1" w:after="100" w:afterAutospacing="1"/>
+              <w:outlineLvl w:val="2"/>
+              <w:rPr>
+                <w:rFonts w:ascii="Segoe UI" w:eastAsia="Times New Roman" w:hAnsi="Segoe UI" w:cs="Segoe UI"/>
+                <w:color w:val="1F2328"/>
+                <w:sz w:val="24"/>
+                <w:szCs w:val="24"/>
+                <w:lang w:eastAsia="en-GB"/>
+              </w:rPr>
+            </w:pPr>
+            <w:r>
+              <w:rPr>
+                <w:rFonts w:ascii="Segoe UI" w:eastAsia="Times New Roman" w:hAnsi="Segoe UI" w:cs="Segoe UI"/>
+                <w:color w:val="1F2328"/>
+                <w:sz w:val="24"/>
+                <w:szCs w:val="24"/>
+                <w:lang w:eastAsia="en-GB"/>
+              </w:rPr>
+              <w:t>Correction needed</w:t>
+            </w:r>
+          </w:p>
+        </w:tc>
+      </w:tr>
+      <w:tr>
+        <w:tc>
+          <w:tcPr>
+            <w:tcW w:w="1980" w:type="dxa"/>
+          </w:tcPr>
+          <w:p>
+            <w:pPr>
+              <w:spacing w:before="100" w:beforeAutospacing="1" w:after="100" w:afterAutospacing="1"/>
+              <w:outlineLvl w:val="2"/>
+              <w:rPr>
+                <w:rFonts w:ascii="Segoe UI" w:eastAsia="Times New Roman" w:hAnsi="Segoe UI" w:cs="Segoe UI"/>
+                <w:color w:val="1F2328"/>
+                <w:sz w:val="24"/>
+                <w:szCs w:val="24"/>
+                <w:lang w:eastAsia="en-GB"/>
+              </w:rPr>
+            </w:pPr>
+            <w:r>
+              <w:rPr>
+                <w:rFonts w:ascii="Segoe UI" w:eastAsia="Times New Roman" w:hAnsi="Segoe UI" w:cs="Segoe UI"/>
+                <w:color w:val="1F2328"/>
+                <w:sz w:val="24"/>
+                <w:szCs w:val="24"/>
+                <w:lang w:eastAsia="en-GB"/>
+              </w:rPr>
+              <w:t>1</w:t>
+            </w:r>
+          </w:p>
+        </w:tc>
+        <w:tc>
+          <w:tcPr>
+            <w:tcW w:w="2268" w:type="dxa"/>
+          </w:tcPr>
+          <w:p>
+            <w:pPr>
+              <w:spacing w:before="100" w:beforeAutospacing="1" w:after="100" w:afterAutospacing="1"/>
+              <w:jc w:val="right"/>
+              <w:outlineLvl w:val="2"/>
+              <w:rPr>
+                <w:rFonts w:ascii="Segoe UI" w:eastAsia="Times New Roman" w:hAnsi="Segoe UI" w:cs="Segoe UI"/>
+                <w:color w:val="1F2328"/>
+                <w:sz w:val="24"/>
+                <w:szCs w:val="24"/>
+                <w:lang w:eastAsia="en-GB"/>
+              </w:rPr>
+            </w:pPr>
+            <w:r>
+              <w:rPr>
+                <w:rFonts w:ascii="Segoe UI" w:eastAsia="Times New Roman" w:hAnsi="Segoe UI" w:cs="Segoe UI"/>
+                <w:color w:val="1F2328"/>
+                <w:sz w:val="24"/>
+                <w:szCs w:val="24"/>
+                <w:lang w:eastAsia="en-GB"/>
+              </w:rPr>
+              <w:t>15.5</w:t>
+            </w:r>
+          </w:p>
+        </w:tc>
+      </w:tr>
+      <w:tr>
+        <w:tc>
+          <w:tcPr>
+            <w:tcW w:w="1980" w:type="dxa"/>
+          </w:tcPr>
+          <w:p>
+            <w:pPr>
+              <w:spacing w:before="100" w:beforeAutospacing="1" w:after="100" w:afterAutospacing="1"/>
+              <w:outlineLvl w:val="2"/>
+              <w:rPr>
+                <w:rFonts w:ascii="Segoe UI" w:eastAsia="Times New Roman" w:hAnsi="Segoe UI" w:cs="Segoe UI"/>
+                <w:color w:val="1F2328"/>
+                <w:sz w:val="24"/>
+                <w:szCs w:val="24"/>
+                <w:lang w:eastAsia="en-GB"/>
+              </w:rPr>
+            </w:pPr>
+            <w:r>
+              <w:rPr>
+                <w:rFonts w:ascii="Segoe UI" w:eastAsia="Times New Roman" w:hAnsi="Segoe UI" w:cs="Segoe UI"/>
+                <w:color w:val="1F2328"/>
+                <w:sz w:val="24"/>
+                <w:szCs w:val="24"/>
+                <w:lang w:eastAsia="en-GB"/>
+              </w:rPr>
+              <w:t>2</w:t>
+            </w:r>
+          </w:p>
+        </w:tc>
+        <w:tc>
+          <w:tcPr>
+            <w:tcW w:w="2268" w:type="dxa"/>
+          </w:tcPr>
+          <w:p>
+            <w:pPr>
+              <w:spacing w:before="100" w:beforeAutospacing="1" w:after="100" w:afterAutospacing="1"/>
+              <w:jc w:val="right"/>
+              <w:outlineLvl w:val="2"/>
+              <w:rPr>
+                <w:rFonts w:ascii="Segoe UI" w:eastAsia="Times New Roman" w:hAnsi="Segoe UI" w:cs="Segoe UI"/>
+                <w:color w:val="1F2328"/>
+                <w:sz w:val="24"/>
+                <w:szCs w:val="24"/>
+                <w:lang w:eastAsia="en-GB"/>
+              </w:rPr>
+            </w:pPr>
+            <w:r>
+              <w:rPr>
+                <w:rFonts w:ascii="Segoe UI" w:eastAsia="Times New Roman" w:hAnsi="Segoe UI" w:cs="Segoe UI"/>
+                <w:color w:val="1F2328"/>
+                <w:sz w:val="24"/>
+                <w:szCs w:val="24"/>
+                <w:lang w:eastAsia="en-GB"/>
+              </w:rPr>
+              <w:t>2.9</w:t>
+            </w:r>
+          </w:p>
+        </w:tc>
+      </w:tr>
+      <w:tr>
+        <w:tc>
+          <w:tcPr>
+            <w:tcW w:w="1980" w:type="dxa"/>
+          </w:tcPr>
+          <w:p>
+            <w:pPr>
+              <w:spacing w:before="100" w:beforeAutospacing="1" w:after="100" w:afterAutospacing="1"/>
+              <w:outlineLvl w:val="2"/>
+              <w:rPr>
+                <w:rFonts w:ascii="Segoe UI" w:eastAsia="Times New Roman" w:hAnsi="Segoe UI" w:cs="Segoe UI"/>
+                <w:color w:val="1F2328"/>
+                <w:sz w:val="24"/>
+                <w:szCs w:val="24"/>
+                <w:lang w:eastAsia="en-GB"/>
+              </w:rPr>
+            </w:pPr>
+            <w:r>
+              <w:rPr>
+                <w:rFonts w:ascii="Segoe UI" w:eastAsia="Times New Roman" w:hAnsi="Segoe UI" w:cs="Segoe UI"/>
+                <w:color w:val="1F2328"/>
+                <w:sz w:val="24"/>
+                <w:szCs w:val="24"/>
+                <w:lang w:eastAsia="en-GB"/>
+              </w:rPr>
+              <w:t>3</w:t>
+            </w:r>
+          </w:p>
+        </w:tc>
+        <w:tc>
+          <w:tcPr>
+            <w:tcW w:w="2268" w:type="dxa"/>
+          </w:tcPr>
+          <w:p>
+            <w:pPr>
+              <w:spacing w:before="100" w:beforeAutospacing="1" w:after="100" w:afterAutospacing="1"/>
+              <w:jc w:val="right"/>
+              <w:outlineLvl w:val="2"/>
+              <w:rPr>
+                <w:rFonts w:ascii="Segoe UI" w:eastAsia="Times New Roman" w:hAnsi="Segoe UI" w:cs="Segoe UI"/>
+                <w:color w:val="1F2328"/>
+                <w:sz w:val="24"/>
+                <w:szCs w:val="24"/>
+                <w:lang w:eastAsia="en-GB"/>
+              </w:rPr>
+            </w:pPr>
+            <w:r>
+              <w:rPr>
+                <w:rFonts w:ascii="Segoe UI" w:eastAsia="Times New Roman" w:hAnsi="Segoe UI" w:cs="Segoe UI"/>
+                <w:color w:val="1F2328"/>
+                <w:sz w:val="24"/>
+                <w:szCs w:val="24"/>
+                <w:lang w:eastAsia="en-GB"/>
+              </w:rPr>
+              <w:t>-4.1</w:t>
+            </w:r>
+          </w:p>
+        </w:tc>
+      </w:tr>
+      <w:tr>
+        <w:tc>
+          <w:tcPr>
+            <w:tcW w:w="1980" w:type="dxa"/>
+          </w:tcPr>
+          <w:p>
+            <w:pPr>
+              <w:spacing w:before="100" w:beforeAutospacing="1" w:after="100" w:afterAutospacing="1"/>
+              <w:outlineLvl w:val="2"/>
+              <w:rPr>
+                <w:rFonts w:ascii="Segoe UI" w:eastAsia="Times New Roman" w:hAnsi="Segoe UI" w:cs="Segoe UI"/>
+                <w:color w:val="1F2328"/>
+                <w:sz w:val="24"/>
+                <w:szCs w:val="24"/>
+                <w:lang w:eastAsia="en-GB"/>
+              </w:rPr>
+            </w:pPr>
+            <w:r>
+              <w:rPr>
+                <w:rFonts w:ascii="Segoe UI" w:eastAsia="Times New Roman" w:hAnsi="Segoe UI" w:cs="Segoe UI"/>
+                <w:color w:val="1F2328"/>
+                <w:sz w:val="24"/>
+                <w:szCs w:val="24"/>
+                <w:lang w:eastAsia="en-GB"/>
+              </w:rPr>
+              <w:t>4</w:t>
+            </w:r>
+          </w:p>
+        </w:tc>
+        <w:tc>
+          <w:tcPr>
+            <w:tcW w:w="2268" w:type="dxa"/>
+          </w:tcPr>
+          <w:p>
+            <w:pPr>
+              <w:spacing w:before="100" w:beforeAutospacing="1" w:after="100" w:afterAutospacing="1"/>
+              <w:jc w:val="right"/>
+              <w:outlineLvl w:val="2"/>
+              <w:rPr>
+                <w:rFonts w:ascii="Segoe UI" w:eastAsia="Times New Roman" w:hAnsi="Segoe UI" w:cs="Segoe UI"/>
+                <w:color w:val="1F2328"/>
+                <w:sz w:val="24"/>
+                <w:szCs w:val="24"/>
+                <w:lang w:eastAsia="en-GB"/>
+              </w:rPr>
+            </w:pPr>
+            <w:r>
+              <w:rPr>
+                <w:rFonts w:ascii="Segoe UI" w:eastAsia="Times New Roman" w:hAnsi="Segoe UI" w:cs="Segoe UI"/>
+                <w:color w:val="1F2328"/>
+                <w:sz w:val="24"/>
+                <w:szCs w:val="24"/>
+                <w:lang w:eastAsia="en-GB"/>
+              </w:rPr>
+              <w:t>-10.6</w:t>
+            </w:r>
+          </w:p>
+        </w:tc>
+      </w:tr>
+      <w:tr>
+        <w:tc>
+          <w:tcPr>
+            <w:tcW w:w="1980" w:type="dxa"/>
+          </w:tcPr>
+          <w:p>
+            <w:pPr>
+              <w:spacing w:before="100" w:beforeAutospacing="1" w:after="100" w:afterAutospacing="1"/>
+              <w:outlineLvl w:val="2"/>
+              <w:rPr>
+                <w:rFonts w:ascii="Segoe UI" w:eastAsia="Times New Roman" w:hAnsi="Segoe UI" w:cs="Segoe UI"/>
+                <w:color w:val="1F2328"/>
+                <w:sz w:val="24"/>
+                <w:szCs w:val="24"/>
+                <w:lang w:eastAsia="en-GB"/>
+              </w:rPr>
+            </w:pPr>
+            <w:r>
+              <w:rPr>
+                <w:rFonts w:ascii="Segoe UI" w:eastAsia="Times New Roman" w:hAnsi="Segoe UI" w:cs="Segoe UI"/>
+                <w:color w:val="1F2328"/>
+                <w:sz w:val="24"/>
+                <w:szCs w:val="24"/>
+                <w:lang w:eastAsia="en-GB"/>
+              </w:rPr>
+              <w:t>5</w:t>
+            </w:r>
+          </w:p>
+        </w:tc>
+        <w:tc>
+          <w:tcPr>
+            <w:tcW w:w="2268" w:type="dxa"/>
+          </w:tcPr>
+          <w:p>
+            <w:pPr>
+              <w:spacing w:before="100" w:beforeAutospacing="1" w:after="100" w:afterAutospacing="1"/>
+              <w:jc w:val="right"/>
+              <w:outlineLvl w:val="2"/>
+              <w:rPr>
+                <w:rFonts w:ascii="Segoe UI" w:eastAsia="Times New Roman" w:hAnsi="Segoe UI" w:cs="Segoe UI"/>
+                <w:color w:val="1F2328"/>
+                <w:sz w:val="24"/>
+                <w:szCs w:val="24"/>
+                <w:lang w:eastAsia="en-GB"/>
+              </w:rPr>
+            </w:pPr>
+            <w:r>
+              <w:rPr>
+                <w:rFonts w:ascii="Segoe UI" w:eastAsia="Times New Roman" w:hAnsi="Segoe UI" w:cs="Segoe UI"/>
+                <w:color w:val="1F2328"/>
+                <w:sz w:val="24"/>
+                <w:szCs w:val="24"/>
+                <w:lang w:eastAsia="en-GB"/>
+              </w:rPr>
+              <w:t>17.3</w:t>
+            </w:r>
+          </w:p>
+        </w:tc>
+      </w:tr>
+      <w:tr>
+        <w:tc>
+          <w:tcPr>
+            <w:tcW w:w="1980" w:type="dxa"/>
+          </w:tcPr>
+          <w:p>
+            <w:pPr>
+              <w:spacing w:before="100" w:beforeAutospacing="1" w:after="100" w:afterAutospacing="1"/>
+              <w:outlineLvl w:val="2"/>
+              <w:rPr>
+                <w:rFonts w:ascii="Segoe UI" w:eastAsia="Times New Roman" w:hAnsi="Segoe UI" w:cs="Segoe UI"/>
+                <w:color w:val="1F2328"/>
+                <w:sz w:val="24"/>
+                <w:szCs w:val="24"/>
+                <w:lang w:eastAsia="en-GB"/>
+              </w:rPr>
+            </w:pPr>
+            <w:r>
+              <w:rPr>
+                <w:rFonts w:ascii="Segoe UI" w:eastAsia="Times New Roman" w:hAnsi="Segoe UI" w:cs="Segoe UI"/>
+                <w:color w:val="1F2328"/>
+                <w:sz w:val="24"/>
+                <w:szCs w:val="24"/>
+                <w:lang w:eastAsia="en-GB"/>
+              </w:rPr>
+              <w:t>6</w:t>
+            </w:r>
+          </w:p>
+        </w:tc>
+        <w:tc>
+          <w:tcPr>
+            <w:tcW w:w="2268" w:type="dxa"/>
+          </w:tcPr>
+          <w:p>
+            <w:pPr>
+              <w:spacing w:before="100" w:beforeAutospacing="1" w:after="100" w:afterAutospacing="1"/>
+              <w:jc w:val="right"/>
+              <w:outlineLvl w:val="2"/>
+              <w:rPr>
+                <w:rFonts w:ascii="Segoe UI" w:eastAsia="Times New Roman" w:hAnsi="Segoe UI" w:cs="Segoe UI"/>
+                <w:color w:val="1F2328"/>
+                <w:sz w:val="24"/>
+                <w:szCs w:val="24"/>
+                <w:lang w:eastAsia="en-GB"/>
+              </w:rPr>
+            </w:pPr>
+            <w:r>
+              <w:rPr>
+                <w:rFonts w:ascii="Segoe UI" w:eastAsia="Times New Roman" w:hAnsi="Segoe UI" w:cs="Segoe UI"/>
+                <w:color w:val="1F2328"/>
+                <w:sz w:val="24"/>
+                <w:szCs w:val="24"/>
+                <w:lang w:eastAsia="en-GB"/>
+              </w:rPr>
+              <w:t>-25.0</w:t>
+            </w:r>
+          </w:p>
+        </w:tc>
+      </w:tr>
+      <w:tr>
+        <w:tc>
+          <w:tcPr>
+            <w:tcW w:w="1980" w:type="dxa"/>
+          </w:tcPr>
+          <w:p>
+            <w:pPr>
+              <w:spacing w:before="100" w:beforeAutospacing="1" w:after="100" w:afterAutospacing="1"/>
+              <w:outlineLvl w:val="2"/>
+              <w:rPr>
+                <w:rFonts w:ascii="Segoe UI" w:eastAsia="Times New Roman" w:hAnsi="Segoe UI" w:cs="Segoe UI"/>
+                <w:color w:val="1F2328"/>
+                <w:sz w:val="24"/>
+                <w:szCs w:val="24"/>
+                <w:lang w:eastAsia="en-GB"/>
+              </w:rPr>
+            </w:pPr>
+            <w:r>
+              <w:rPr>
+                <w:rFonts w:ascii="Segoe UI" w:eastAsia="Times New Roman" w:hAnsi="Segoe UI" w:cs="Segoe UI"/>
+                <w:color w:val="1F2328"/>
+                <w:sz w:val="24"/>
+                <w:szCs w:val="24"/>
+                <w:lang w:eastAsia="en-GB"/>
+              </w:rPr>
+              <w:t>7</w:t>
+            </w:r>
+          </w:p>
+        </w:tc>
+        <w:tc>
+          <w:tcPr>
+            <w:tcW w:w="2268" w:type="dxa"/>
+          </w:tcPr>
+          <w:p>
+            <w:pPr>
+              <w:spacing w:before="100" w:beforeAutospacing="1" w:after="100" w:afterAutospacing="1"/>
+              <w:jc w:val="right"/>
+              <w:outlineLvl w:val="2"/>
+              <w:rPr>
+                <w:rFonts w:ascii="Segoe UI" w:eastAsia="Times New Roman" w:hAnsi="Segoe UI" w:cs="Segoe UI"/>
+                <w:color w:val="1F2328"/>
+                <w:sz w:val="24"/>
+                <w:szCs w:val="24"/>
+                <w:lang w:eastAsia="en-GB"/>
+              </w:rPr>
+            </w:pPr>
+            <w:r>
+              <w:rPr>
+                <w:rFonts w:ascii="Segoe UI" w:eastAsia="Times New Roman" w:hAnsi="Segoe UI" w:cs="Segoe UI"/>
+                <w:color w:val="1F2328"/>
+                <w:sz w:val="24"/>
+                <w:szCs w:val="24"/>
+                <w:lang w:eastAsia="en-GB"/>
+              </w:rPr>
+              <w:t>-29.3</w:t>
+            </w:r>
+          </w:p>
+        </w:tc>
+      </w:tr>
+      <w:tr>
+        <w:tc>
+          <w:tcPr>
+            <w:tcW w:w="1980" w:type="dxa"/>
+          </w:tcPr>
+          <w:p>
+            <w:pPr>
+              <w:spacing w:before="100" w:beforeAutospacing="1" w:after="100" w:afterAutospacing="1"/>
+              <w:outlineLvl w:val="2"/>
+              <w:rPr>
+                <w:rFonts w:ascii="Segoe UI" w:eastAsia="Times New Roman" w:hAnsi="Segoe UI" w:cs="Segoe UI"/>
+                <w:color w:val="1F2328"/>
+                <w:sz w:val="24"/>
+                <w:szCs w:val="24"/>
+                <w:lang w:eastAsia="en-GB"/>
+              </w:rPr>
+            </w:pPr>
+            <w:r>
+              <w:rPr>
+                <w:rFonts w:ascii="Segoe UI" w:eastAsia="Times New Roman" w:hAnsi="Segoe UI" w:cs="Segoe UI"/>
+                <w:color w:val="1F2328"/>
+                <w:sz w:val="24"/>
+                <w:szCs w:val="24"/>
+                <w:lang w:eastAsia="en-GB"/>
+              </w:rPr>
+              <w:t>8</w:t>
+            </w:r>
+          </w:p>
+        </w:tc>
+        <w:tc>
+          <w:tcPr>
+            <w:tcW w:w="2268" w:type="dxa"/>
+          </w:tcPr>
+          <w:p>
+            <w:pPr>
+              <w:spacing w:before="100" w:beforeAutospacing="1" w:after="100" w:afterAutospacing="1"/>
+              <w:jc w:val="right"/>
+              <w:outlineLvl w:val="2"/>
+              <w:rPr>
+                <w:rFonts w:ascii="Segoe UI" w:eastAsia="Times New Roman" w:hAnsi="Segoe UI" w:cs="Segoe UI"/>
+                <w:color w:val="1F2328"/>
+                <w:sz w:val="24"/>
+                <w:szCs w:val="24"/>
+                <w:lang w:eastAsia="en-GB"/>
+              </w:rPr>
+            </w:pPr>
+            <w:r>
+              <w:rPr>
+                <w:rFonts w:ascii="Segoe UI" w:eastAsia="Times New Roman" w:hAnsi="Segoe UI" w:cs="Segoe UI"/>
+                <w:color w:val="1F2328"/>
+                <w:sz w:val="24"/>
+                <w:szCs w:val="24"/>
+                <w:lang w:eastAsia="en-GB"/>
+              </w:rPr>
+              <w:t>-30.0</w:t>
+            </w:r>
+          </w:p>
+        </w:tc>
+      </w:tr>
+      <w:tr>
+        <w:tc>
+          <w:tcPr>
+            <w:tcW w:w="1980" w:type="dxa"/>
+          </w:tcPr>
+          <w:p>
+            <w:pPr>
+              <w:spacing w:before="100" w:beforeAutospacing="1" w:after="100" w:afterAutospacing="1"/>
+              <w:outlineLvl w:val="2"/>
+              <w:rPr>
+                <w:rFonts w:ascii="Segoe UI" w:eastAsia="Times New Roman" w:hAnsi="Segoe UI" w:cs="Segoe UI"/>
+                <w:color w:val="1F2328"/>
+                <w:sz w:val="24"/>
+                <w:szCs w:val="24"/>
+                <w:lang w:eastAsia="en-GB"/>
+              </w:rPr>
+            </w:pPr>
+            <w:r>
+              <w:rPr>
+                <w:rFonts w:ascii="Segoe UI" w:eastAsia="Times New Roman" w:hAnsi="Segoe UI" w:cs="Segoe UI"/>
+                <w:color w:val="1F2328"/>
+                <w:sz w:val="24"/>
+                <w:szCs w:val="24"/>
+                <w:lang w:eastAsia="en-GB"/>
+              </w:rPr>
+              <w:t>9</w:t>
+            </w:r>
+          </w:p>
+        </w:tc>
+        <w:tc>
+          <w:tcPr>
+            <w:tcW w:w="2268" w:type="dxa"/>
+          </w:tcPr>
+          <w:p>
+            <w:pPr>
+              <w:spacing w:before="100" w:beforeAutospacing="1" w:after="100" w:afterAutospacing="1"/>
+              <w:jc w:val="right"/>
+              <w:outlineLvl w:val="2"/>
+              <w:rPr>
+                <w:rFonts w:ascii="Segoe UI" w:eastAsia="Times New Roman" w:hAnsi="Segoe UI" w:cs="Segoe UI"/>
+                <w:color w:val="1F2328"/>
+                <w:sz w:val="24"/>
+                <w:szCs w:val="24"/>
+                <w:lang w:eastAsia="en-GB"/>
+              </w:rPr>
+            </w:pPr>
+            <w:r>
+              <w:rPr>
+                <w:rFonts w:ascii="Segoe UI" w:eastAsia="Times New Roman" w:hAnsi="Segoe UI" w:cs="Segoe UI"/>
+                <w:color w:val="1F2328"/>
+                <w:sz w:val="24"/>
+                <w:szCs w:val="24"/>
+                <w:lang w:eastAsia="en-GB"/>
+              </w:rPr>
+              <w:t>15.7</w:t>
+            </w:r>
+          </w:p>
+        </w:tc>
+      </w:tr>
+    </w:tbl>
+    <w:p>
+      <w:pPr>
+        <w:shd w:val="clear" w:color="auto" w:fill="FFFFFF"/>
+        <w:spacing w:before="100" w:beforeAutospacing="1" w:after="100" w:afterAutospacing="1" w:line="240" w:lineRule="auto"/>
+        <w:outlineLvl w:val="2"/>
+        <w:rPr>
+          <w:rFonts w:ascii="Segoe UI" w:eastAsia="Times New Roman" w:hAnsi="Segoe UI" w:cs="Segoe UI"/>
+          <w:color w:val="1F2328"/>
+          <w:sz w:val="24"/>
+          <w:szCs w:val="24"/>
+          <w:lang w:eastAsia="en-GB"/>
+        </w:rPr>
+      </w:pPr>
+      <w:r>
+        <w:rPr>
+          <w:rFonts w:ascii="Segoe UI" w:eastAsia="Times New Roman" w:hAnsi="Segoe UI" w:cs="Segoe UI"/>
+          <w:color w:val="1F2328"/>
+          <w:sz w:val="24"/>
+          <w:szCs w:val="24"/>
+          <w:lang w:eastAsia="en-GB"/>
+        </w:rPr>
+        <w:t>This amounts to a small error in beach orientation of 2-3 %, which could</w:t>
+      </w:r>
+      <w:r>
+        <w:rPr>
+          <w:rFonts w:ascii="Segoe UI" w:eastAsia="Times New Roman" w:hAnsi="Segoe UI" w:cs="Segoe UI"/>
+          <w:color w:val="1F2328"/>
+          <w:sz w:val="24"/>
+          <w:szCs w:val="24"/>
+          <w:lang w:eastAsia="en-GB"/>
+        </w:rPr>
+        <w:t xml:space="preserve"> </w:t>
+      </w:r>
+      <w:r>
+        <w:rPr>
+          <w:rFonts w:ascii="Segoe UI" w:eastAsia="Times New Roman" w:hAnsi="Segoe UI" w:cs="Segoe UI"/>
+          <w:color w:val="1F2328"/>
+          <w:sz w:val="24"/>
+          <w:szCs w:val="24"/>
+          <w:lang w:eastAsia="en-GB"/>
+        </w:rPr>
+        <w:t>easily be a</w:t>
+      </w:r>
+      <w:r>
+        <w:rPr>
+          <w:rFonts w:ascii="Segoe UI" w:eastAsia="Times New Roman" w:hAnsi="Segoe UI" w:cs="Segoe UI"/>
+          <w:color w:val="1F2328"/>
+          <w:sz w:val="24"/>
+          <w:szCs w:val="24"/>
+          <w:lang w:eastAsia="en-GB"/>
+        </w:rPr>
+        <w:t>ttributed to an uncertainty in the wave climate.</w:t>
+      </w:r>
+      <w:r>
+        <w:rPr>
+          <w:rFonts w:ascii="Segoe UI" w:eastAsia="Times New Roman" w:hAnsi="Segoe UI" w:cs="Segoe UI"/>
+          <w:color w:val="1F2328"/>
+          <w:sz w:val="24"/>
+          <w:szCs w:val="24"/>
+          <w:lang w:eastAsia="en-GB"/>
+        </w:rPr>
+        <w:t xml:space="preserve"> </w:t>
+      </w:r>
+    </w:p>
+    <w:p>
+      <w:pPr>
+        <w:shd w:val="clear" w:color="auto" w:fill="FFFFFF"/>
+        <w:spacing w:before="100" w:beforeAutospacing="1" w:after="100" w:afterAutospacing="1" w:line="240" w:lineRule="auto"/>
+        <w:outlineLvl w:val="2"/>
+        <w:rPr>
+          <w:rFonts w:ascii="Segoe UI" w:eastAsia="Times New Roman" w:hAnsi="Segoe UI" w:cs="Segoe UI"/>
+          <w:color w:val="1F2328"/>
+          <w:sz w:val="24"/>
+          <w:szCs w:val="24"/>
+          <w:lang w:eastAsia="en-GB"/>
+        </w:rPr>
+      </w:pPr>
+      <w:r>
+        <w:rPr>
+          <w:rFonts w:ascii="Segoe UI" w:eastAsia="Times New Roman" w:hAnsi="Segoe UI" w:cs="Segoe UI"/>
+          <w:color w:val="1F2328"/>
+          <w:sz w:val="24"/>
+          <w:szCs w:val="24"/>
+          <w:lang w:eastAsia="en-GB"/>
+        </w:rPr>
+        <w:t>This</w:t>
+      </w:r>
+      <w:r>
+        <w:rPr>
+          <w:rFonts w:ascii="Segoe UI" w:eastAsia="Times New Roman" w:hAnsi="Segoe UI" w:cs="Segoe UI"/>
+          <w:color w:val="1F2328"/>
+          <w:sz w:val="24"/>
+          <w:szCs w:val="24"/>
+          <w:lang w:eastAsia="en-GB"/>
+        </w:rPr>
+        <w:t xml:space="preserve"> bias could be corrected in different ways, but the most simple and straightforward was to add the correction to the output time series of coastline position, both for the calibration run and for the short- and </w:t>
+      </w:r>
+      <w:proofErr w:type="gramStart"/>
+      <w:r>
+        <w:rPr>
+          <w:rFonts w:ascii="Segoe UI" w:eastAsia="Times New Roman" w:hAnsi="Segoe UI" w:cs="Segoe UI"/>
+          <w:color w:val="1F2328"/>
+          <w:sz w:val="24"/>
+          <w:szCs w:val="24"/>
+          <w:lang w:eastAsia="en-GB"/>
+        </w:rPr>
+        <w:t>medium term</w:t>
+      </w:r>
+      <w:proofErr w:type="gramEnd"/>
+      <w:r>
+        <w:rPr>
+          <w:rFonts w:ascii="Segoe UI" w:eastAsia="Times New Roman" w:hAnsi="Segoe UI" w:cs="Segoe UI"/>
+          <w:color w:val="1F2328"/>
+          <w:sz w:val="24"/>
+          <w:szCs w:val="24"/>
+          <w:lang w:eastAsia="en-GB"/>
+        </w:rPr>
+        <w:t xml:space="preserve"> predictions.</w:t>
+      </w:r>
+      <w:r>
+        <w:rPr>
+          <w:rFonts w:ascii="Segoe UI" w:eastAsia="Times New Roman" w:hAnsi="Segoe UI" w:cs="Segoe UI"/>
+          <w:color w:val="1F2328"/>
+          <w:sz w:val="24"/>
+          <w:szCs w:val="24"/>
+          <w:lang w:eastAsia="en-GB"/>
+        </w:rPr>
+        <w:t xml:space="preserve"> So, for each model setting, we ran the calibration period, computed the </w:t>
+      </w:r>
+      <w:r>
+        <w:rPr>
+          <w:rFonts w:ascii="Segoe UI" w:eastAsia="Times New Roman" w:hAnsi="Segoe UI" w:cs="Segoe UI"/>
+          <w:color w:val="1F2328"/>
+          <w:sz w:val="24"/>
+          <w:szCs w:val="24"/>
+          <w:lang w:eastAsia="en-GB"/>
+        </w:rPr>
+        <w:lastRenderedPageBreak/>
+        <w:t>mean difference between observed and computed coastline positions and stored these; then applied the correction to the output results of the medium and short term predictions.</w:t>
+      </w:r>
       <w:bookmarkStart w:id="2" w:name="_GoBack"/>
       <w:bookmarkEnd w:id="2"/>
-      <w:r>
-        <w:br/>
-      </w:r>
     </w:p>
     <w:p>
       <w:pPr>
@@ -1712,13 +3710,12 @@
           <w:color w:val="1F2328"/>
           <w:sz w:val="24"/>
           <w:szCs w:val="24"/>
-          <w:lang w:eastAsia="en-GB"/>
-        </w:rPr>
-        <w:object w:dxaOrig="3310" w:dyaOrig="720">
-          <v:shape id="_x0000_i1067" type="#_x0000_t75" style="width:16.65pt;height:15pt" o:ole="">
-            <v:imagedata r:id="rId11" o:title=""/>
+        </w:rPr>
+        <w:object w:dxaOrig="225" w:dyaOrig="225">
+          <v:shape id="_x0000_i1039" type="#_x0000_t75" style="width:16.5pt;height:15pt" o:ole="">
+            <v:imagedata r:id="rId14" o:title=""/>
           </v:shape>
-          <w:control r:id="rId12" w:name="DefaultOcxName" w:shapeid="_x0000_i1067"/>
+          <w:control r:id="rId15" w:name="DefaultOcxName" w:shapeid="_x0000_i1039"/>
         </w:object>
       </w:r>
       <w:r>
@@ -1776,13 +3773,12 @@
           <w:color w:val="1F2328"/>
           <w:sz w:val="24"/>
           <w:szCs w:val="24"/>
-          <w:lang w:eastAsia="en-GB"/>
-        </w:rPr>
-        <w:object w:dxaOrig="3310" w:dyaOrig="720">
-          <v:shape id="_x0000_i1068" type="#_x0000_t75" style="width:16.65pt;height:15pt" o:ole="">
-            <v:imagedata r:id="rId13" o:title=""/>
+        </w:rPr>
+        <w:object w:dxaOrig="225" w:dyaOrig="225">
+          <v:shape id="_x0000_i1042" type="#_x0000_t75" style="width:16.5pt;height:15pt" o:ole="">
+            <v:imagedata r:id="rId16" o:title=""/>
           </v:shape>
-          <w:control r:id="rId14" w:name="DefaultOcxName1" w:shapeid="_x0000_i1068"/>
+          <w:control r:id="rId17" w:name="DefaultOcxName1" w:shapeid="_x0000_i1042"/>
         </w:object>
       </w:r>
       <w:r>
@@ -1818,13 +3814,12 @@
           <w:color w:val="1F2328"/>
           <w:sz w:val="24"/>
           <w:szCs w:val="24"/>
-          <w:lang w:eastAsia="en-GB"/>
-        </w:rPr>
-        <w:object w:dxaOrig="3310" w:dyaOrig="720">
-          <v:shape id="_x0000_i1040" type="#_x0000_t75" style="width:16.65pt;height:15pt" o:ole="">
-            <v:imagedata r:id="rId13" o:title=""/>
+        </w:rPr>
+        <w:object w:dxaOrig="225" w:dyaOrig="225">
+          <v:shape id="_x0000_i1045" type="#_x0000_t75" style="width:16.5pt;height:15pt" o:ole="">
+            <v:imagedata r:id="rId16" o:title=""/>
           </v:shape>
-          <w:control r:id="rId15" w:name="DefaultOcxName2" w:shapeid="_x0000_i1040"/>
+          <w:control r:id="rId18" w:name="DefaultOcxName2" w:shapeid="_x0000_i1045"/>
         </w:object>
       </w:r>
       <w:r>
@@ -1888,13 +3883,12 @@
           <w:color w:val="1F2328"/>
           <w:sz w:val="24"/>
           <w:szCs w:val="24"/>
-          <w:lang w:eastAsia="en-GB"/>
-        </w:rPr>
-        <w:object w:dxaOrig="3310" w:dyaOrig="720">
-          <v:shape id="_x0000_i1069" type="#_x0000_t75" style="width:16.65pt;height:15pt" o:ole="">
-            <v:imagedata r:id="rId13" o:title=""/>
+        </w:rPr>
+        <w:object w:dxaOrig="225" w:dyaOrig="225">
+          <v:shape id="_x0000_i1048" type="#_x0000_t75" style="width:16.5pt;height:15pt" o:ole="">
+            <v:imagedata r:id="rId16" o:title=""/>
           </v:shape>
-          <w:control r:id="rId16" w:name="DefaultOcxName3" w:shapeid="_x0000_i1069"/>
+          <w:control r:id="rId19" w:name="DefaultOcxName3" w:shapeid="_x0000_i1048"/>
         </w:object>
       </w:r>
       <w:r>
@@ -1930,13 +3924,12 @@
           <w:color w:val="1F2328"/>
           <w:sz w:val="24"/>
           <w:szCs w:val="24"/>
-          <w:lang w:eastAsia="en-GB"/>
-        </w:rPr>
-        <w:object w:dxaOrig="3310" w:dyaOrig="720">
-          <v:shape id="_x0000_i1070" type="#_x0000_t75" style="width:16.65pt;height:15pt" o:ole="">
-            <v:imagedata r:id="rId11" o:title=""/>
+        </w:rPr>
+        <w:object w:dxaOrig="225" w:dyaOrig="225">
+          <v:shape id="_x0000_i1051" type="#_x0000_t75" style="width:16.5pt;height:15pt" o:ole="">
+            <v:imagedata r:id="rId14" o:title=""/>
           </v:shape>
-          <w:control r:id="rId17" w:name="DefaultOcxName4" w:shapeid="_x0000_i1070"/>
+          <w:control r:id="rId20" w:name="DefaultOcxName4" w:shapeid="_x0000_i1051"/>
         </w:object>
       </w:r>
       <w:r>
@@ -1972,13 +3965,12 @@
           <w:color w:val="1F2328"/>
           <w:sz w:val="24"/>
           <w:szCs w:val="24"/>
-          <w:lang w:eastAsia="en-GB"/>
-        </w:rPr>
-        <w:object w:dxaOrig="3310" w:dyaOrig="720">
-          <v:shape id="_x0000_i1037" type="#_x0000_t75" style="width:16.65pt;height:15pt" o:ole="">
-            <v:imagedata r:id="rId13" o:title=""/>
+        </w:rPr>
+        <w:object w:dxaOrig="225" w:dyaOrig="225">
+          <v:shape id="_x0000_i1054" type="#_x0000_t75" style="width:16.5pt;height:15pt" o:ole="">
+            <v:imagedata r:id="rId16" o:title=""/>
           </v:shape>
-          <w:control r:id="rId18" w:name="DefaultOcxName5" w:shapeid="_x0000_i1037"/>
+          <w:control r:id="rId21" w:name="DefaultOcxName5" w:shapeid="_x0000_i1054"/>
         </w:object>
       </w:r>
       <w:r>
@@ -3082,6 +5074,25 @@
       <w:vertAlign w:val="superscript"/>
     </w:rPr>
   </w:style>
+  <w:style w:type="table" w:styleId="TableGrid">
+    <w:name w:val="Table Grid"/>
+    <w:basedOn w:val="TableNormal"/>
+    <w:uiPriority w:val="39"/>
+    <w:rsid w:val="00756643"/>
+    <w:pPr>
+      <w:spacing w:after="0" w:line="240" w:lineRule="auto"/>
+    </w:pPr>
+    <w:tblPr>
+      <w:tblBorders>
+        <w:top w:val="single" w:sz="4" w:space="0" w:color="auto"/>
+        <w:left w:val="single" w:sz="4" w:space="0" w:color="auto"/>
+        <w:bottom w:val="single" w:sz="4" w:space="0" w:color="auto"/>
+        <w:right w:val="single" w:sz="4" w:space="0" w:color="auto"/>
+        <w:insideH w:val="single" w:sz="4" w:space="0" w:color="auto"/>
+        <w:insideV w:val="single" w:sz="4" w:space="0" w:color="auto"/>
+      </w:tblBorders>
+    </w:tblPr>
+  </w:style>
 </w:styles>
 </file>
 
@@ -3409,7 +5420,7 @@
 </file>
 
 <file path=customXml/itemProps1.xml><?xml version="1.0" encoding="utf-8"?>
-<ds:datastoreItem xmlns:ds="http://schemas.openxmlformats.org/officeDocument/2006/customXml" ds:itemID="{C6A2FBD9-9330-447D-A636-A17550D30930}">
+<ds:datastoreItem xmlns:ds="http://schemas.openxmlformats.org/officeDocument/2006/customXml" ds:itemID="{4999FFE7-A5BF-40DB-96DD-747EE767ECD7}">
   <ds:schemaRefs>
     <ds:schemaRef ds:uri="http://schemas.openxmlformats.org/officeDocument/2006/bibliography"/>
   </ds:schemaRefs>

</xml_diff>